<commit_message>
momentum and bold driver
to do, remove bold driver from running on a per row basis
</commit_message>
<xml_diff>
--- a/Docs/ANN - Report.docx
+++ b/Docs/ANN - Report.docx
@@ -41,10 +41,7 @@
         <w:t>index</w:t>
       </w:r>
       <w:r>
-        <w:t xml:space="preserve"> </w:t>
-      </w:r>
-      <w:r>
-        <w:t>flood</w:t>
+        <w:t xml:space="preserve"> flood</w:t>
       </w:r>
       <w:r>
         <w:t xml:space="preserve"> of an area, given several parameters as input values to the model. </w:t>
@@ -211,6 +208,16 @@
       </w:r>
       <w:r>
         <w:t>/s</w:t>
+      </w:r>
+      <w:bookmarkStart w:id="0" w:name="_GoBack"/>
+      <w:bookmarkEnd w:id="0"/>
+    </w:p>
+    <w:p>
+      <w:pPr>
+        <w:pStyle w:val="Heading3"/>
+      </w:pPr>
+      <w:r>
+        <w:t>Data Cleaning</w:t>
       </w:r>
     </w:p>
     <w:p>
@@ -305,8 +312,8 @@
         <w:tblLook w:val="04A0" w:firstRow="1" w:lastRow="0" w:firstColumn="1" w:lastColumn="0" w:noHBand="0" w:noVBand="1"/>
       </w:tblPr>
       <w:tblGrid>
-        <w:gridCol w:w="1688"/>
-        <w:gridCol w:w="2894"/>
+        <w:gridCol w:w="1723"/>
+        <w:gridCol w:w="2955"/>
       </w:tblGrid>
       <w:tr>
         <w:tc>
@@ -317,8 +324,14 @@
           <w:p>
             <w:pPr>
               <w:jc w:val="center"/>
-            </w:pPr>
-            <w:r>
+              <w:rPr>
+                <w:b/>
+              </w:rPr>
+            </w:pPr>
+            <w:r>
+              <w:rPr>
+                <w:b/>
+              </w:rPr>
               <w:t>Input Parameter</w:t>
             </w:r>
           </w:p>
@@ -331,8 +344,14 @@
           <w:p>
             <w:pPr>
               <w:jc w:val="center"/>
-            </w:pPr>
-            <w:r>
+              <w:rPr>
+                <w:b/>
+              </w:rPr>
+            </w:pPr>
+            <w:r>
+              <w:rPr>
+                <w:b/>
+              </w:rPr>
               <w:t>Correlation to Index Flood (%)</w:t>
             </w:r>
           </w:p>
@@ -593,19 +612,13 @@
         <w:t xml:space="preserve"> </w:t>
       </w:r>
       <w:r>
-        <w:t>set to improve the accuracy that can be achieved with the training algorithm</w:t>
-      </w:r>
-      <w:r>
-        <w:t>, thus both columns were removed from the data</w:t>
+        <w:t>set to improve the accuracy that can be achieved with the training algorithm, thus both columns were removed from the data</w:t>
       </w:r>
       <w:r>
         <w:t xml:space="preserve"> </w:t>
       </w:r>
       <w:r>
-        <w:t>set</w:t>
-      </w:r>
-      <w:r>
-        <w:t xml:space="preserve">. </w:t>
+        <w:t xml:space="preserve">set. </w:t>
       </w:r>
     </w:p>
     <w:p>
@@ -622,6 +635,7 @@
     </w:p>
     <w:p>
       <w:r>
+        <w:lastRenderedPageBreak/>
         <w:t xml:space="preserve">This step is designed to highlight any </w:t>
       </w:r>
       <w:r>
@@ -634,10 +648,7 @@
         <w:t xml:space="preserve"> </w:t>
       </w:r>
       <w:r>
-        <w:t xml:space="preserve">set. The matrix has been implemented by utilising the following </w:t>
-      </w:r>
-      <w:r>
-        <w:t>measures:</w:t>
+        <w:t>set. The matrix has been implemented by utilising the following measures:</w:t>
       </w:r>
     </w:p>
     <w:p>
@@ -645,7 +656,6 @@
         <w:rPr>
           <w:b/>
         </w:rPr>
-        <w:lastRenderedPageBreak/>
         <w:t>Measure</w:t>
       </w:r>
       <w:r>
@@ -661,10 +671,7 @@
         <w:t>Formula</w:t>
       </w:r>
       <w:r>
-        <w:t xml:space="preserve">: </w:t>
-      </w:r>
-      <w:r>
-        <w:t>=SUMPRODUCT(ISNUMBER(</w:t>
+        <w:t>: =SUMPRODUCT(ISNUMBER(</w:t>
       </w:r>
       <w:r>
         <w:rPr>
@@ -685,19 +692,7 @@
         <w:t>]</w:t>
       </w:r>
       <w:r>
-        <w:t>)</w:t>
-      </w:r>
-      <w:r>
-        <w:t xml:space="preserve"> </w:t>
-      </w:r>
-      <w:r>
-        <w:t>+</w:t>
-      </w:r>
-      <w:r>
-        <w:t xml:space="preserve"> </w:t>
-      </w:r>
-      <w:r>
-        <w:t xml:space="preserve">0) &lt; </w:t>
+        <w:t xml:space="preserve">) + 0) &lt; </w:t>
       </w:r>
       <w:r>
         <w:t>(COUNTA(</w:t>
@@ -724,10 +719,7 @@
         <w:t>Description</w:t>
       </w:r>
       <w:r>
-        <w:t xml:space="preserve">: </w:t>
-      </w:r>
-      <w:r>
-        <w:t>This formula will check if each cell in the column of data is numeric, returning a Boolean array. The array is then summed and checked against the number of elements in the column, returning TRUE if there exist any cells which are not numeric or FALSE if all cells are numeric.</w:t>
+        <w:t>: This formula will check if each cell in the column of data is numeric, returning a Boolean array. The array is then summed and checked against the number of elements in the column, returning TRUE if there exist any cells which are not numeric or FALSE if all cells are numeric.</w:t>
       </w:r>
     </w:p>
     <w:p>
@@ -750,10 +742,7 @@
         <w:t>Formula</w:t>
       </w:r>
       <w:r>
-        <w:t xml:space="preserve">: </w:t>
-      </w:r>
-      <w:r>
-        <w:t>=SUMPRODUCT(ISTEXT([</w:t>
+        <w:t>: =SUMPRODUCT(ISTEXT([</w:t>
       </w:r>
       <w:r>
         <w:rPr>
@@ -768,19 +757,7 @@
         <w:t>]</w:t>
       </w:r>
       <w:r>
-        <w:t>)</w:t>
-      </w:r>
-      <w:r>
-        <w:t xml:space="preserve"> </w:t>
-      </w:r>
-      <w:r>
-        <w:t>+</w:t>
-      </w:r>
-      <w:r>
-        <w:t xml:space="preserve"> </w:t>
-      </w:r>
-      <w:r>
-        <w:t>0) &gt; 0</w:t>
+        <w:t>) + 0) &gt; 0</w:t>
       </w:r>
       <w:r>
         <w:br/>
@@ -792,10 +769,7 @@
         <w:t>Description</w:t>
       </w:r>
       <w:r>
-        <w:t xml:space="preserve">: </w:t>
-      </w:r>
-      <w:r>
-        <w:t>This formula will check if each cell in the column of data is textual, returning a Boolean array. The array is then summed, returning TRUE if there exist any cells which contain text or FALSE if no textual cells are found.</w:t>
+        <w:t>: This formula will check if each cell in the column of data is textual, returning a Boolean array. The array is then summed, returning TRUE if there exist any cells which contain text or FALSE if no textual cells are found.</w:t>
       </w:r>
     </w:p>
     <w:p>
@@ -823,10 +797,7 @@
         <w:t>Formula</w:t>
       </w:r>
       <w:r>
-        <w:t xml:space="preserve">: </w:t>
-      </w:r>
-      <w:r>
-        <w:t>=SUMPRODUCT(ISBLANK([</w:t>
+        <w:t>: =SUMPRODUCT(ISBLANK([</w:t>
       </w:r>
       <w:r>
         <w:rPr>
@@ -841,19 +812,7 @@
         <w:t>]</w:t>
       </w:r>
       <w:r>
-        <w:t>)</w:t>
-      </w:r>
-      <w:r>
-        <w:t xml:space="preserve"> </w:t>
-      </w:r>
-      <w:r>
-        <w:t>+</w:t>
-      </w:r>
-      <w:r>
-        <w:t xml:space="preserve"> </w:t>
-      </w:r>
-      <w:r>
-        <w:t>0) &gt; 0</w:t>
+        <w:t>) + 0) &gt; 0</w:t>
       </w:r>
       <w:r>
         <w:br/>
@@ -865,10 +824,7 @@
         <w:t>Description</w:t>
       </w:r>
       <w:r>
-        <w:t xml:space="preserve">: </w:t>
-      </w:r>
-      <w:r>
-        <w:t>This formula will check if each cell in the column of data is empty, returning a Boolean array. The array is then summed, returning TRUE if there exist any cells which are empty or FALSE if no empty cells are found.</w:t>
+        <w:t>: This formula will check if each cell in the column of data is empty, returning a Boolean array. The array is then summed, returning TRUE if there exist any cells which are empty or FALSE if no empty cells are found.</w:t>
       </w:r>
     </w:p>
     <w:p>
@@ -941,10 +897,7 @@
         <w:t>Description</w:t>
       </w:r>
       <w:r>
-        <w:t xml:space="preserve">: </w:t>
-      </w:r>
-      <w:r>
-        <w:t>This formula will check if each cell in the column of data contains a negative value, returning a Boolean array. The array is then summed, returning TRUE if there exist any cells which are negative or FALSE if no negative cells are found.</w:t>
+        <w:t>: This formula will check if each cell in the column of data contains a negative value, returning a Boolean array. The array is then summed, returning TRUE if there exist any cells which are negative or FALSE if no negative cells are found.</w:t>
       </w:r>
     </w:p>
     <w:p>
@@ -2384,10 +2337,7 @@
         </w:tabs>
       </w:pPr>
       <w:r>
-        <w:t>*1</w:t>
-      </w:r>
-      <w:r>
-        <w:t xml:space="preserve"> - </w:t>
+        <w:t xml:space="preserve">*1 - </w:t>
       </w:r>
       <w:r>
         <w:t>Row 79: ‘-999’ value for AREA</w:t>
@@ -2504,7 +2454,6 @@
         </w:tabs>
       </w:pPr>
       <w:r>
-        <w:lastRenderedPageBreak/>
         <w:t>Plot a scatter graph for each column of data.</w:t>
       </w:r>
     </w:p>
@@ -2518,231 +2467,13 @@
         <w:t xml:space="preserve">This step is designed to highlight any outliers </w:t>
       </w:r>
       <w:r>
-        <w:t>that exist in the data. Three possible outliers were identified through this method.</w:t>
-      </w:r>
-    </w:p>
-    <w:p>
-      <w:pPr>
-        <w:tabs>
-          <w:tab w:val="left" w:pos="1410"/>
-        </w:tabs>
-        <w:jc w:val="center"/>
-      </w:pPr>
-      <w:r>
-        <w:rPr>
-          <w:noProof/>
-          <w:lang w:eastAsia="en-GB"/>
-        </w:rPr>
-        <mc:AlternateContent>
-          <mc:Choice Requires="wps">
-            <w:drawing>
-              <wp:anchor distT="0" distB="0" distL="114300" distR="114300" simplePos="0" relativeHeight="251661312" behindDoc="0" locked="0" layoutInCell="1" allowOverlap="1" wp14:anchorId="4F883FF4" wp14:editId="390A6562">
-                <wp:simplePos x="0" y="0"/>
-                <wp:positionH relativeFrom="column">
-                  <wp:posOffset>2495550</wp:posOffset>
-                </wp:positionH>
-                <wp:positionV relativeFrom="paragraph">
-                  <wp:posOffset>597535</wp:posOffset>
-                </wp:positionV>
-                <wp:extent cx="171450" cy="180975"/>
-                <wp:effectExtent l="0" t="0" r="19050" b="28575"/>
-                <wp:wrapNone/>
-                <wp:docPr id="5" name="Oval 5"/>
-                <wp:cNvGraphicFramePr/>
-                <a:graphic xmlns:a="http://schemas.openxmlformats.org/drawingml/2006/main">
-                  <a:graphicData uri="http://schemas.microsoft.com/office/word/2010/wordprocessingShape">
-                    <wps:wsp>
-                      <wps:cNvSpPr/>
-                      <wps:spPr>
-                        <a:xfrm>
-                          <a:off x="0" y="0"/>
-                          <a:ext cx="171450" cy="180975"/>
-                        </a:xfrm>
-                        <a:prstGeom prst="ellipse">
-                          <a:avLst/>
-                        </a:prstGeom>
-                        <a:noFill/>
-                        <a:ln>
-                          <a:solidFill>
-                            <a:srgbClr val="FF0000"/>
-                          </a:solidFill>
-                        </a:ln>
-                      </wps:spPr>
-                      <wps:style>
-                        <a:lnRef idx="2">
-                          <a:schemeClr val="accent1">
-                            <a:shade val="50000"/>
-                          </a:schemeClr>
-                        </a:lnRef>
-                        <a:fillRef idx="1">
-                          <a:schemeClr val="accent1"/>
-                        </a:fillRef>
-                        <a:effectRef idx="0">
-                          <a:schemeClr val="accent1"/>
-                        </a:effectRef>
-                        <a:fontRef idx="minor">
-                          <a:schemeClr val="lt1"/>
-                        </a:fontRef>
-                      </wps:style>
-                      <wps:bodyPr rot="0" spcFirstLastPara="0" vertOverflow="overflow" horzOverflow="overflow" vert="horz" wrap="square" lIns="91440" tIns="45720" rIns="91440" bIns="45720" numCol="1" spcCol="0" rtlCol="0" fromWordArt="0" anchor="ctr" anchorCtr="0" forceAA="0" compatLnSpc="1">
-                        <a:prstTxWarp prst="textNoShape">
-                          <a:avLst/>
-                        </a:prstTxWarp>
-                        <a:noAutofit/>
-                      </wps:bodyPr>
-                    </wps:wsp>
-                  </a:graphicData>
-                </a:graphic>
-              </wp:anchor>
-            </w:drawing>
-          </mc:Choice>
-          <mc:Fallback>
-            <w:pict>
-              <v:oval w14:anchorId="41457BF5" id="Oval 5" o:spid="_x0000_s1026" style="position:absolute;margin-left:196.5pt;margin-top:47.05pt;width:13.5pt;height:14.25pt;z-index:251661312;visibility:visible;mso-wrap-style:square;mso-wrap-distance-left:9pt;mso-wrap-distance-top:0;mso-wrap-distance-right:9pt;mso-wrap-distance-bottom:0;mso-position-horizontal:absolute;mso-position-horizontal-relative:text;mso-position-vertical:absolute;mso-position-vertical-relative:text;v-text-anchor:middle" o:gfxdata="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" filled="f" strokecolor="red" strokeweight="1pt">
-                <v:stroke joinstyle="miter"/>
-              </v:oval>
-            </w:pict>
-          </mc:Fallback>
-        </mc:AlternateContent>
-      </w:r>
-      <w:r>
-        <w:rPr>
-          <w:noProof/>
-          <w:lang w:eastAsia="en-GB"/>
-        </w:rPr>
-        <mc:AlternateContent>
-          <mc:Choice Requires="wps">
-            <w:drawing>
-              <wp:anchor distT="0" distB="0" distL="114300" distR="114300" simplePos="0" relativeHeight="251659264" behindDoc="0" locked="0" layoutInCell="1" allowOverlap="1">
-                <wp:simplePos x="0" y="0"/>
-                <wp:positionH relativeFrom="column">
-                  <wp:posOffset>847725</wp:posOffset>
-                </wp:positionH>
-                <wp:positionV relativeFrom="paragraph">
-                  <wp:posOffset>778510</wp:posOffset>
-                </wp:positionV>
-                <wp:extent cx="171450" cy="180975"/>
-                <wp:effectExtent l="0" t="0" r="19050" b="28575"/>
-                <wp:wrapNone/>
-                <wp:docPr id="4" name="Oval 4"/>
-                <wp:cNvGraphicFramePr/>
-                <a:graphic xmlns:a="http://schemas.openxmlformats.org/drawingml/2006/main">
-                  <a:graphicData uri="http://schemas.microsoft.com/office/word/2010/wordprocessingShape">
-                    <wps:wsp>
-                      <wps:cNvSpPr/>
-                      <wps:spPr>
-                        <a:xfrm>
-                          <a:off x="0" y="0"/>
-                          <a:ext cx="171450" cy="180975"/>
-                        </a:xfrm>
-                        <a:prstGeom prst="ellipse">
-                          <a:avLst/>
-                        </a:prstGeom>
-                        <a:noFill/>
-                        <a:ln>
-                          <a:solidFill>
-                            <a:srgbClr val="FF0000"/>
-                          </a:solidFill>
-                        </a:ln>
-                      </wps:spPr>
-                      <wps:style>
-                        <a:lnRef idx="2">
-                          <a:schemeClr val="accent1">
-                            <a:shade val="50000"/>
-                          </a:schemeClr>
-                        </a:lnRef>
-                        <a:fillRef idx="1">
-                          <a:schemeClr val="accent1"/>
-                        </a:fillRef>
-                        <a:effectRef idx="0">
-                          <a:schemeClr val="accent1"/>
-                        </a:effectRef>
-                        <a:fontRef idx="minor">
-                          <a:schemeClr val="lt1"/>
-                        </a:fontRef>
-                      </wps:style>
-                      <wps:bodyPr rot="0" spcFirstLastPara="0" vertOverflow="overflow" horzOverflow="overflow" vert="horz" wrap="square" lIns="91440" tIns="45720" rIns="91440" bIns="45720" numCol="1" spcCol="0" rtlCol="0" fromWordArt="0" anchor="ctr" anchorCtr="0" forceAA="0" compatLnSpc="1">
-                        <a:prstTxWarp prst="textNoShape">
-                          <a:avLst/>
-                        </a:prstTxWarp>
-                        <a:noAutofit/>
-                      </wps:bodyPr>
-                    </wps:wsp>
-                  </a:graphicData>
-                </a:graphic>
-              </wp:anchor>
-            </w:drawing>
-          </mc:Choice>
-          <mc:Fallback>
-            <w:pict>
-              <v:oval w14:anchorId="4FCC0682" id="Oval 4" o:spid="_x0000_s1026" style="position:absolute;margin-left:66.75pt;margin-top:61.3pt;width:13.5pt;height:14.25pt;z-index:251659264;visibility:visible;mso-wrap-style:square;mso-wrap-distance-left:9pt;mso-wrap-distance-top:0;mso-wrap-distance-right:9pt;mso-wrap-distance-bottom:0;mso-position-horizontal:absolute;mso-position-horizontal-relative:text;mso-position-vertical:absolute;mso-position-vertical-relative:text;v-text-anchor:middle" o:gfxdata="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" filled="f" strokecolor="red" strokeweight="1pt">
-                <v:stroke joinstyle="miter"/>
-              </v:oval>
-            </w:pict>
-          </mc:Fallback>
-        </mc:AlternateContent>
-      </w:r>
-      <w:r>
-        <w:rPr>
-          <w:noProof/>
-          <w:lang w:eastAsia="en-GB"/>
-        </w:rPr>
-        <w:drawing>
-          <wp:inline distT="0" distB="0" distL="0" distR="0" wp14:anchorId="08710D1F">
-            <wp:extent cx="4448175" cy="2908141"/>
-            <wp:effectExtent l="0" t="0" r="0" b="6985"/>
-            <wp:docPr id="2" name="Picture 2"/>
-            <wp:cNvGraphicFramePr>
-              <a:graphicFrameLocks xmlns:a="http://schemas.openxmlformats.org/drawingml/2006/main" noChangeAspect="1"/>
-            </wp:cNvGraphicFramePr>
-            <a:graphic xmlns:a="http://schemas.openxmlformats.org/drawingml/2006/main">
-              <a:graphicData uri="http://schemas.openxmlformats.org/drawingml/2006/picture">
-                <pic:pic xmlns:pic="http://schemas.openxmlformats.org/drawingml/2006/picture">
-                  <pic:nvPicPr>
-                    <pic:cNvPr id="0" name="Picture 3"/>
-                    <pic:cNvPicPr>
-                      <a:picLocks noChangeAspect="1" noChangeArrowheads="1"/>
-                    </pic:cNvPicPr>
-                  </pic:nvPicPr>
-                  <pic:blipFill>
-                    <a:blip r:embed="rId7" cstate="print">
-                      <a:extLst>
-                        <a:ext uri="{28A0092B-C50C-407E-A947-70E740481C1C}">
-                          <a14:useLocalDpi xmlns:a14="http://schemas.microsoft.com/office/drawing/2010/main" val="0"/>
-                        </a:ext>
-                      </a:extLst>
-                    </a:blip>
-                    <a:srcRect/>
-                    <a:stretch>
-                      <a:fillRect/>
-                    </a:stretch>
-                  </pic:blipFill>
-                  <pic:spPr bwMode="auto">
-                    <a:xfrm>
-                      <a:off x="0" y="0"/>
-                      <a:ext cx="4468102" cy="2921169"/>
-                    </a:xfrm>
-                    <a:prstGeom prst="rect">
-                      <a:avLst/>
-                    </a:prstGeom>
-                    <a:noFill/>
-                  </pic:spPr>
-                </pic:pic>
-              </a:graphicData>
-            </a:graphic>
-          </wp:inline>
-        </w:drawing>
-      </w:r>
-    </w:p>
-    <w:p>
-      <w:r>
-        <w:t>The two points highlighted in red were identified as potential outliers in the LDP column. However, I noticed the area values for each of those points were also high when compared with the rest of the data set. Also, by running the excel function CORREL with the area against the LDP, I could see that the two columns have a strong correlation. Therefore</w:t>
-      </w:r>
-      <w:r>
-        <w:t>,</w:t>
-      </w:r>
-      <w:r>
-        <w:t xml:space="preserve"> I decided that the points were extreme values for the data set but still valid.</w:t>
+        <w:t xml:space="preserve">that exist in the data. </w:t>
+      </w:r>
+      <w:r>
+        <w:t xml:space="preserve">One possible outliers was </w:t>
+      </w:r>
+      <w:r>
+        <w:t>identified through this method.</w:t>
       </w:r>
     </w:p>
     <w:p>
@@ -2849,7 +2580,7 @@
                     </pic:cNvPicPr>
                   </pic:nvPicPr>
                   <pic:blipFill>
-                    <a:blip r:embed="rId8" cstate="print">
+                    <a:blip r:embed="rId7" cstate="print">
                       <a:extLst>
                         <a:ext uri="{28A0092B-C50C-407E-A947-70E740481C1C}">
                           <a14:useLocalDpi xmlns:a14="http://schemas.microsoft.com/office/drawing/2010/main" val="0"/>
@@ -2891,12 +2622,867 @@
       <w:r>
         <w:t xml:space="preserve"> revealed that values should fall between 0.2 and 0.8. The rest of the data set seems to fit this range with a few extremes existing, but none out of the range as far as this point. Therefore, I decided that the point was anomalous and removed the row of data from the data set.</w:t>
       </w:r>
-      <w:bookmarkStart w:id="0" w:name="_GoBack"/>
-      <w:bookmarkEnd w:id="0"/>
+    </w:p>
+    <w:p>
+      <w:pPr>
+        <w:pStyle w:val="ListParagraph"/>
+        <w:numPr>
+          <w:ilvl w:val="0"/>
+          <w:numId w:val="1"/>
+        </w:numPr>
+      </w:pPr>
+      <w:r>
+        <w:t>Remov</w:t>
+      </w:r>
+      <w:r>
+        <w:t>e</w:t>
+      </w:r>
+      <w:r>
+        <w:t xml:space="preserve"> trends</w:t>
+      </w:r>
+    </w:p>
+    <w:p>
+      <w:r>
+        <w:t xml:space="preserve">This step is designed to minimise the </w:t>
+      </w:r>
+      <w:r>
+        <w:t>standard deviation</w:t>
+      </w:r>
+      <w:r>
+        <w:t xml:space="preserve"> of each column of data to dampen the effects of any trends and seasonal components</w:t>
+      </w:r>
+      <w:r>
+        <w:t xml:space="preserve"> </w:t>
+      </w:r>
+      <w:r>
+        <w:t>in the data</w:t>
+      </w:r>
+      <w:r>
+        <w:t xml:space="preserve">. This was done by sorting each column of data and calculating whether each data point was within 10% of another data point. An example using a sample from the Area column is shown in </w:t>
+      </w:r>
+      <w:r>
+        <w:rPr>
+          <w:highlight w:val="yellow"/>
+        </w:rPr>
+        <w:t>table X</w:t>
+      </w:r>
+      <w:r>
+        <w:t xml:space="preserve"> for which a value would need to be within 458.534 of the next</w:t>
+      </w:r>
+      <w:r>
+        <w:t xml:space="preserve"> </w:t>
+      </w:r>
+      <w:r>
+        <w:t>value for it to lie within 10%.</w:t>
+      </w:r>
+    </w:p>
+    <w:tbl>
+      <w:tblPr>
+        <w:tblStyle w:val="TableGrid"/>
+        <w:tblW w:w="0" w:type="auto"/>
+        <w:jc w:val="center"/>
+        <w:tblLook w:val="04A0" w:firstRow="1" w:lastRow="0" w:firstColumn="1" w:lastColumn="0" w:noHBand="0" w:noVBand="1"/>
+      </w:tblPr>
+      <w:tblGrid>
+        <w:gridCol w:w="941"/>
+        <w:gridCol w:w="1616"/>
+        <w:gridCol w:w="1371"/>
+      </w:tblGrid>
+      <w:tr>
+        <w:trPr>
+          <w:jc w:val="center"/>
+        </w:trPr>
+        <w:tc>
+          <w:tcPr>
+            <w:tcW w:w="0" w:type="auto"/>
+            <w:vAlign w:val="center"/>
+          </w:tcPr>
+          <w:p>
+            <w:pPr>
+              <w:jc w:val="center"/>
+              <w:rPr>
+                <w:b/>
+              </w:rPr>
+            </w:pPr>
+            <w:r>
+              <w:rPr>
+                <w:b/>
+              </w:rPr>
+              <w:t>Area</w:t>
+            </w:r>
+          </w:p>
+        </w:tc>
+        <w:tc>
+          <w:tcPr>
+            <w:tcW w:w="0" w:type="auto"/>
+            <w:vAlign w:val="center"/>
+          </w:tcPr>
+          <w:p>
+            <w:pPr>
+              <w:jc w:val="center"/>
+              <w:rPr>
+                <w:b/>
+              </w:rPr>
+            </w:pPr>
+            <w:r>
+              <w:rPr>
+                <w:b/>
+              </w:rPr>
+              <w:t>First Difference</w:t>
+            </w:r>
+          </w:p>
+        </w:tc>
+        <w:tc>
+          <w:tcPr>
+            <w:tcW w:w="0" w:type="auto"/>
+            <w:vAlign w:val="center"/>
+          </w:tcPr>
+          <w:p>
+            <w:pPr>
+              <w:jc w:val="center"/>
+              <w:rPr>
+                <w:b/>
+              </w:rPr>
+            </w:pPr>
+            <w:r>
+              <w:rPr>
+                <w:b/>
+              </w:rPr>
+              <w:t>Within 10%?</w:t>
+            </w:r>
+          </w:p>
+        </w:tc>
+      </w:tr>
+      <w:tr>
+        <w:trPr>
+          <w:jc w:val="center"/>
+        </w:trPr>
+        <w:tc>
+          <w:tcPr>
+            <w:tcW w:w="0" w:type="auto"/>
+            <w:vAlign w:val="center"/>
+          </w:tcPr>
+          <w:p>
+            <w:pPr>
+              <w:jc w:val="center"/>
+            </w:pPr>
+            <w:r>
+              <w:t>4586.97</w:t>
+            </w:r>
+          </w:p>
+        </w:tc>
+        <w:tc>
+          <w:tcPr>
+            <w:tcW w:w="0" w:type="auto"/>
+            <w:vAlign w:val="center"/>
+          </w:tcPr>
+          <w:p>
+            <w:pPr>
+              <w:jc w:val="center"/>
+            </w:pPr>
+            <w:r>
+              <w:t>188.31</w:t>
+            </w:r>
+          </w:p>
+        </w:tc>
+        <w:tc>
+          <w:tcPr>
+            <w:tcW w:w="0" w:type="auto"/>
+            <w:vAlign w:val="center"/>
+          </w:tcPr>
+          <w:p>
+            <w:pPr>
+              <w:jc w:val="center"/>
+            </w:pPr>
+            <w:r>
+              <w:t>True</w:t>
+            </w:r>
+          </w:p>
+        </w:tc>
+      </w:tr>
+      <w:tr>
+        <w:trPr>
+          <w:jc w:val="center"/>
+        </w:trPr>
+        <w:tc>
+          <w:tcPr>
+            <w:tcW w:w="0" w:type="auto"/>
+            <w:vAlign w:val="center"/>
+          </w:tcPr>
+          <w:p>
+            <w:pPr>
+              <w:jc w:val="center"/>
+            </w:pPr>
+            <w:r>
+              <w:t>4398.66</w:t>
+            </w:r>
+          </w:p>
+        </w:tc>
+        <w:tc>
+          <w:tcPr>
+            <w:tcW w:w="0" w:type="auto"/>
+            <w:vAlign w:val="center"/>
+          </w:tcPr>
+          <w:p>
+            <w:pPr>
+              <w:jc w:val="center"/>
+            </w:pPr>
+            <w:r>
+              <w:t>68.83</w:t>
+            </w:r>
+          </w:p>
+        </w:tc>
+        <w:tc>
+          <w:tcPr>
+            <w:tcW w:w="0" w:type="auto"/>
+            <w:vAlign w:val="center"/>
+          </w:tcPr>
+          <w:p>
+            <w:pPr>
+              <w:jc w:val="center"/>
+            </w:pPr>
+            <w:r>
+              <w:t>True</w:t>
+            </w:r>
+          </w:p>
+        </w:tc>
+      </w:tr>
+      <w:tr>
+        <w:trPr>
+          <w:jc w:val="center"/>
+        </w:trPr>
+        <w:tc>
+          <w:tcPr>
+            <w:tcW w:w="0" w:type="auto"/>
+            <w:vAlign w:val="center"/>
+          </w:tcPr>
+          <w:p>
+            <w:pPr>
+              <w:jc w:val="center"/>
+            </w:pPr>
+            <w:r>
+              <w:t>4329.83</w:t>
+            </w:r>
+          </w:p>
+        </w:tc>
+        <w:tc>
+          <w:tcPr>
+            <w:tcW w:w="0" w:type="auto"/>
+            <w:vAlign w:val="center"/>
+          </w:tcPr>
+          <w:p>
+            <w:pPr>
+              <w:jc w:val="center"/>
+            </w:pPr>
+            <w:r>
+              <w:t>313.41</w:t>
+            </w:r>
+          </w:p>
+        </w:tc>
+        <w:tc>
+          <w:tcPr>
+            <w:tcW w:w="0" w:type="auto"/>
+            <w:vAlign w:val="center"/>
+          </w:tcPr>
+          <w:p>
+            <w:pPr>
+              <w:jc w:val="center"/>
+            </w:pPr>
+            <w:r>
+              <w:t>True</w:t>
+            </w:r>
+          </w:p>
+        </w:tc>
+      </w:tr>
+      <w:tr>
+        <w:trPr>
+          <w:jc w:val="center"/>
+        </w:trPr>
+        <w:tc>
+          <w:tcPr>
+            <w:tcW w:w="0" w:type="auto"/>
+            <w:vAlign w:val="center"/>
+          </w:tcPr>
+          <w:p>
+            <w:pPr>
+              <w:jc w:val="center"/>
+            </w:pPr>
+            <w:r>
+              <w:t>4016.42</w:t>
+            </w:r>
+          </w:p>
+        </w:tc>
+        <w:tc>
+          <w:tcPr>
+            <w:tcW w:w="0" w:type="auto"/>
+            <w:vAlign w:val="center"/>
+          </w:tcPr>
+          <w:p>
+            <w:pPr>
+              <w:jc w:val="center"/>
+            </w:pPr>
+            <w:r>
+              <w:t>536.41</w:t>
+            </w:r>
+          </w:p>
+        </w:tc>
+        <w:tc>
+          <w:tcPr>
+            <w:tcW w:w="0" w:type="auto"/>
+            <w:vAlign w:val="center"/>
+          </w:tcPr>
+          <w:p>
+            <w:pPr>
+              <w:jc w:val="center"/>
+            </w:pPr>
+            <w:r>
+              <w:rPr>
+                <w:highlight w:val="yellow"/>
+              </w:rPr>
+              <w:t>False</w:t>
+            </w:r>
+          </w:p>
+        </w:tc>
+      </w:tr>
+      <w:tr>
+        <w:trPr>
+          <w:jc w:val="center"/>
+        </w:trPr>
+        <w:tc>
+          <w:tcPr>
+            <w:tcW w:w="0" w:type="auto"/>
+            <w:vAlign w:val="center"/>
+          </w:tcPr>
+          <w:p>
+            <w:pPr>
+              <w:jc w:val="center"/>
+            </w:pPr>
+            <w:r>
+              <w:t>3480.01</w:t>
+            </w:r>
+          </w:p>
+        </w:tc>
+        <w:tc>
+          <w:tcPr>
+            <w:tcW w:w="0" w:type="auto"/>
+            <w:vAlign w:val="center"/>
+          </w:tcPr>
+          <w:p>
+            <w:pPr>
+              <w:jc w:val="center"/>
+            </w:pPr>
+            <w:r>
+              <w:t>134.27</w:t>
+            </w:r>
+          </w:p>
+        </w:tc>
+        <w:tc>
+          <w:tcPr>
+            <w:tcW w:w="0" w:type="auto"/>
+            <w:vAlign w:val="center"/>
+          </w:tcPr>
+          <w:p>
+            <w:pPr>
+              <w:jc w:val="center"/>
+            </w:pPr>
+            <w:r>
+              <w:t>True</w:t>
+            </w:r>
+          </w:p>
+        </w:tc>
+      </w:tr>
+      <w:tr>
+        <w:trPr>
+          <w:jc w:val="center"/>
+        </w:trPr>
+        <w:tc>
+          <w:tcPr>
+            <w:tcW w:w="0" w:type="auto"/>
+            <w:vAlign w:val="center"/>
+          </w:tcPr>
+          <w:p>
+            <w:pPr>
+              <w:jc w:val="center"/>
+            </w:pPr>
+            <w:r>
+              <w:t>3345.74</w:t>
+            </w:r>
+          </w:p>
+        </w:tc>
+        <w:tc>
+          <w:tcPr>
+            <w:tcW w:w="0" w:type="auto"/>
+            <w:vAlign w:val="center"/>
+          </w:tcPr>
+          <w:p>
+            <w:pPr>
+              <w:jc w:val="center"/>
+            </w:pPr>
+            <w:r>
+              <w:t>44.74</w:t>
+            </w:r>
+          </w:p>
+        </w:tc>
+        <w:tc>
+          <w:tcPr>
+            <w:tcW w:w="0" w:type="auto"/>
+            <w:vAlign w:val="center"/>
+          </w:tcPr>
+          <w:p>
+            <w:pPr>
+              <w:jc w:val="center"/>
+            </w:pPr>
+            <w:r>
+              <w:t>True</w:t>
+            </w:r>
+          </w:p>
+        </w:tc>
+      </w:tr>
+      <w:tr>
+        <w:trPr>
+          <w:jc w:val="center"/>
+        </w:trPr>
+        <w:tc>
+          <w:tcPr>
+            <w:tcW w:w="0" w:type="auto"/>
+            <w:vAlign w:val="center"/>
+          </w:tcPr>
+          <w:p>
+            <w:pPr>
+              <w:jc w:val="center"/>
+            </w:pPr>
+            <w:r>
+              <w:t>3300.8</w:t>
+            </w:r>
+          </w:p>
+        </w:tc>
+        <w:tc>
+          <w:tcPr>
+            <w:tcW w:w="0" w:type="auto"/>
+            <w:vAlign w:val="center"/>
+          </w:tcPr>
+          <w:p>
+            <w:pPr>
+              <w:jc w:val="center"/>
+            </w:pPr>
+            <w:r>
+              <w:t>89.69</w:t>
+            </w:r>
+          </w:p>
+        </w:tc>
+        <w:tc>
+          <w:tcPr>
+            <w:tcW w:w="0" w:type="auto"/>
+            <w:vAlign w:val="center"/>
+          </w:tcPr>
+          <w:p>
+            <w:pPr>
+              <w:jc w:val="center"/>
+            </w:pPr>
+            <w:r>
+              <w:t>True</w:t>
+            </w:r>
+          </w:p>
+        </w:tc>
+      </w:tr>
+      <w:tr>
+        <w:trPr>
+          <w:jc w:val="center"/>
+        </w:trPr>
+        <w:tc>
+          <w:tcPr>
+            <w:tcW w:w="0" w:type="auto"/>
+            <w:vAlign w:val="center"/>
+          </w:tcPr>
+          <w:p>
+            <w:pPr>
+              <w:jc w:val="center"/>
+            </w:pPr>
+            <w:r>
+              <w:t>3211.11</w:t>
+            </w:r>
+          </w:p>
+        </w:tc>
+        <w:tc>
+          <w:tcPr>
+            <w:tcW w:w="0" w:type="auto"/>
+            <w:vAlign w:val="center"/>
+          </w:tcPr>
+          <w:p>
+            <w:pPr>
+              <w:jc w:val="center"/>
+            </w:pPr>
+            <w:r>
+              <w:t>358.71</w:t>
+            </w:r>
+          </w:p>
+        </w:tc>
+        <w:tc>
+          <w:tcPr>
+            <w:tcW w:w="0" w:type="auto"/>
+            <w:vAlign w:val="center"/>
+          </w:tcPr>
+          <w:p>
+            <w:pPr>
+              <w:jc w:val="center"/>
+            </w:pPr>
+            <w:r>
+              <w:t>True</w:t>
+            </w:r>
+          </w:p>
+        </w:tc>
+      </w:tr>
+    </w:tbl>
+    <w:p>
+      <w:r>
+        <w:br/>
+      </w:r>
+      <w:r>
+        <w:t xml:space="preserve">In this case, the rows of data where the Area is 4016.42 </w:t>
+      </w:r>
+      <w:r>
+        <w:t xml:space="preserve">and above </w:t>
+      </w:r>
+      <w:r>
+        <w:t>were truncated from the data set</w:t>
+      </w:r>
+      <w:r>
+        <w:t>. This</w:t>
+      </w:r>
+      <w:r>
+        <w:t xml:space="preserve"> result</w:t>
+      </w:r>
+      <w:r>
+        <w:t>s</w:t>
+      </w:r>
+      <w:r>
+        <w:t xml:space="preserve"> in a lower standard deviation</w:t>
+      </w:r>
+      <w:r>
+        <w:t xml:space="preserve"> for this column, </w:t>
+      </w:r>
+      <w:r>
+        <w:t>dropping from 562.33 to 456.58.</w:t>
+      </w:r>
+    </w:p>
+    <w:p>
+      <w:r>
+        <w:t>This method results in the following rows of data being removed from the data set</w:t>
+      </w:r>
+      <w:r>
+        <w:t>:</w:t>
+      </w:r>
+    </w:p>
+    <w:p>
+      <w:pPr>
+        <w:pStyle w:val="ListParagraph"/>
+        <w:numPr>
+          <w:ilvl w:val="0"/>
+          <w:numId w:val="5"/>
+        </w:numPr>
+      </w:pPr>
+      <w:r>
+        <w:lastRenderedPageBreak/>
+        <w:t>Row 572: Area and Index flood high</w:t>
+      </w:r>
+    </w:p>
+    <w:p>
+      <w:pPr>
+        <w:pStyle w:val="ListParagraph"/>
+        <w:numPr>
+          <w:ilvl w:val="0"/>
+          <w:numId w:val="5"/>
+        </w:numPr>
+      </w:pPr>
+      <w:r>
+        <w:t>Row 139: Area and Index flood high</w:t>
+      </w:r>
+    </w:p>
+    <w:p>
+      <w:pPr>
+        <w:pStyle w:val="ListParagraph"/>
+        <w:numPr>
+          <w:ilvl w:val="0"/>
+          <w:numId w:val="5"/>
+        </w:numPr>
+      </w:pPr>
+      <w:r>
+        <w:t>Row 22: Area and LDP high</w:t>
+      </w:r>
+    </w:p>
+    <w:p>
+      <w:pPr>
+        <w:pStyle w:val="ListParagraph"/>
+        <w:numPr>
+          <w:ilvl w:val="0"/>
+          <w:numId w:val="5"/>
+        </w:numPr>
+      </w:pPr>
+      <w:r>
+        <w:t>Row 297: Area and LDP high</w:t>
+      </w:r>
+    </w:p>
+    <w:p>
+      <w:pPr>
+        <w:pStyle w:val="ListParagraph"/>
+        <w:numPr>
+          <w:ilvl w:val="0"/>
+          <w:numId w:val="5"/>
+        </w:numPr>
+      </w:pPr>
+      <w:r>
+        <w:t>Row 407: RMED-1D high</w:t>
+      </w:r>
+    </w:p>
+    <w:p>
+      <w:pPr>
+        <w:pStyle w:val="ListParagraph"/>
+        <w:numPr>
+          <w:ilvl w:val="0"/>
+          <w:numId w:val="5"/>
+        </w:numPr>
+      </w:pPr>
+      <w:r>
+        <w:t xml:space="preserve">Row 126: </w:t>
+      </w:r>
+      <w:r>
+        <w:t>RMED-1D high</w:t>
+      </w:r>
+    </w:p>
+    <w:p>
+      <w:pPr>
+        <w:pStyle w:val="ListParagraph"/>
+        <w:numPr>
+          <w:ilvl w:val="0"/>
+          <w:numId w:val="5"/>
+        </w:numPr>
+      </w:pPr>
+      <w:r>
+        <w:t>Row 12: Index flood high</w:t>
+      </w:r>
+    </w:p>
+    <w:p>
+      <w:pPr>
+        <w:pStyle w:val="ListParagraph"/>
+        <w:numPr>
+          <w:ilvl w:val="0"/>
+          <w:numId w:val="5"/>
+        </w:numPr>
+      </w:pPr>
+      <w:r>
+        <w:t>Row 529: Index flood high</w:t>
+      </w:r>
+    </w:p>
+    <w:p>
+      <w:pPr>
+        <w:pStyle w:val="ListParagraph"/>
+        <w:numPr>
+          <w:ilvl w:val="0"/>
+          <w:numId w:val="5"/>
+        </w:numPr>
+      </w:pPr>
+      <w:r>
+        <w:t>Row 297: Index flood high</w:t>
+      </w:r>
+    </w:p>
+    <w:p>
+      <w:pPr>
+        <w:pStyle w:val="ListParagraph"/>
+        <w:numPr>
+          <w:ilvl w:val="0"/>
+          <w:numId w:val="5"/>
+        </w:numPr>
+      </w:pPr>
+      <w:r>
+        <w:t xml:space="preserve">Row 501: </w:t>
+      </w:r>
+      <w:r>
+        <w:t xml:space="preserve">RMED-1D </w:t>
+      </w:r>
+      <w:r>
+        <w:t>low</w:t>
+      </w:r>
+    </w:p>
+    <w:p>
+      <w:pPr>
+        <w:pStyle w:val="ListParagraph"/>
+        <w:numPr>
+          <w:ilvl w:val="0"/>
+          <w:numId w:val="5"/>
+        </w:numPr>
+      </w:pPr>
+      <w:r>
+        <w:t xml:space="preserve">Row 515: </w:t>
+      </w:r>
+      <w:r>
+        <w:t>RMED-1D low</w:t>
+      </w:r>
+    </w:p>
+    <w:p>
+      <w:pPr>
+        <w:pStyle w:val="ListParagraph"/>
+        <w:numPr>
+          <w:ilvl w:val="0"/>
+          <w:numId w:val="5"/>
+        </w:numPr>
+      </w:pPr>
+      <w:r>
+        <w:t xml:space="preserve">Row 171: </w:t>
+      </w:r>
+      <w:r>
+        <w:t>RMED-1D low</w:t>
+      </w:r>
+    </w:p>
+    <w:p>
+      <w:pPr>
+        <w:pStyle w:val="ListParagraph"/>
+        <w:numPr>
+          <w:ilvl w:val="0"/>
+          <w:numId w:val="5"/>
+        </w:numPr>
+      </w:pPr>
+      <w:r>
+        <w:t xml:space="preserve">Row 143: </w:t>
+      </w:r>
+      <w:r>
+        <w:t>RMED-1D low</w:t>
+      </w:r>
+    </w:p>
+    <w:p>
+      <w:pPr>
+        <w:pStyle w:val="Heading3"/>
+      </w:pPr>
+      <w:r>
+        <w:t>Data Standardisation</w:t>
+      </w:r>
+    </w:p>
+    <w:p>
+      <w:r>
+        <w:t>As the input parameters represent different physical quantities</w:t>
+      </w:r>
+      <w:r>
+        <w:t xml:space="preserve"> and the numeric values have different scales of magnitude</w:t>
+      </w:r>
+      <w:r>
+        <w:t xml:space="preserve">, I standardised the data before training the neural network. </w:t>
+      </w:r>
+    </w:p>
+    <w:p>
+      <w:r>
+        <w:t>The data was standardised to between 0.1 and 0.9 using the following formula:</w:t>
+      </w:r>
+    </w:p>
+    <w:p>
+      <w:pPr>
+        <w:rPr>
+          <w:rFonts w:eastAsiaTheme="minorEastAsia"/>
+        </w:rPr>
+      </w:pPr>
+      <m:oMathPara>
+        <m:oMath>
+          <m:r>
+            <w:rPr>
+              <w:rFonts w:ascii="Cambria Math" w:hAnsi="Cambria Math"/>
+            </w:rPr>
+            <m:t>S=0.8</m:t>
+          </m:r>
+          <m:d>
+            <m:dPr>
+              <m:ctrlPr>
+                <w:rPr>
+                  <w:rFonts w:ascii="Cambria Math" w:hAnsi="Cambria Math"/>
+                  <w:i/>
+                </w:rPr>
+              </m:ctrlPr>
+            </m:dPr>
+            <m:e>
+              <m:f>
+                <m:fPr>
+                  <m:ctrlPr>
+                    <w:rPr>
+                      <w:rFonts w:ascii="Cambria Math" w:hAnsi="Cambria Math"/>
+                      <w:i/>
+                    </w:rPr>
+                  </m:ctrlPr>
+                </m:fPr>
+                <m:num>
+                  <m:r>
+                    <w:rPr>
+                      <w:rFonts w:ascii="Cambria Math" w:hAnsi="Cambria Math"/>
+                    </w:rPr>
+                    <m:t>R-Min</m:t>
+                  </m:r>
+                </m:num>
+                <m:den>
+                  <m:r>
+                    <w:rPr>
+                      <w:rFonts w:ascii="Cambria Math" w:hAnsi="Cambria Math"/>
+                    </w:rPr>
+                    <m:t>Max-Min</m:t>
+                  </m:r>
+                </m:den>
+              </m:f>
+            </m:e>
+          </m:d>
+          <m:r>
+            <w:rPr>
+              <w:rFonts w:ascii="Cambria Math" w:hAnsi="Cambria Math"/>
+            </w:rPr>
+            <m:t>+0.1</m:t>
+          </m:r>
+        </m:oMath>
+      </m:oMathPara>
+    </w:p>
+    <w:p>
+      <w:r>
+        <w:rPr>
+          <w:rFonts w:eastAsiaTheme="minorEastAsia"/>
+        </w:rPr>
+        <w:t xml:space="preserve">Where </w:t>
+      </w:r>
+      <w:r>
+        <w:rPr>
+          <w:rFonts w:eastAsiaTheme="minorEastAsia"/>
+          <w:i/>
+        </w:rPr>
+        <w:t>S</w:t>
+      </w:r>
+      <w:r>
+        <w:rPr>
+          <w:rFonts w:eastAsiaTheme="minorEastAsia"/>
+        </w:rPr>
+        <w:t xml:space="preserve"> is the standardised value, </w:t>
+      </w:r>
+      <w:r>
+        <w:rPr>
+          <w:rFonts w:eastAsiaTheme="minorEastAsia"/>
+          <w:i/>
+        </w:rPr>
+        <w:t>R</w:t>
+      </w:r>
+      <w:r>
+        <w:rPr>
+          <w:rFonts w:eastAsiaTheme="minorEastAsia"/>
+          <w:i/>
+        </w:rPr>
+        <w:t xml:space="preserve"> </w:t>
+      </w:r>
+      <w:r>
+        <w:rPr>
+          <w:rFonts w:eastAsiaTheme="minorEastAsia"/>
+        </w:rPr>
+        <w:t xml:space="preserve">is the raw value and Min and max are the minimum and maximum </w:t>
+      </w:r>
+      <w:r>
+        <w:rPr>
+          <w:rFonts w:eastAsiaTheme="minorEastAsia"/>
+        </w:rPr>
+        <w:t xml:space="preserve">values over the column of data. </w:t>
+      </w:r>
     </w:p>
     <w:sectPr>
-      <w:headerReference w:type="default" r:id="rId9"/>
-      <w:footerReference w:type="default" r:id="rId10"/>
+      <w:headerReference w:type="default" r:id="rId8"/>
+      <w:footerReference w:type="default" r:id="rId9"/>
       <w:pgSz w:w="11906" w:h="16838"/>
       <w:pgMar w:top="1440" w:right="1440" w:bottom="1440" w:left="1440" w:header="708" w:footer="708" w:gutter="0"/>
       <w:cols w:space="708"/>
@@ -2965,7 +3551,7 @@
           <w:rPr>
             <w:noProof/>
           </w:rPr>
-          <w:t>3</w:t>
+          <w:t>4</w:t>
         </w:r>
         <w:r>
           <w:rPr>
@@ -3264,9 +3850,9 @@
     </w:lvl>
   </w:abstractNum>
   <w:abstractNum w:abstractNumId="2" w15:restartNumberingAfterBreak="0">
-    <w:nsid w:val="7105265D"/>
+    <w:nsid w:val="69967C81"/>
     <w:multiLevelType w:val="hybridMultilevel"/>
-    <w:tmpl w:val="FD2E5772"/>
+    <w:tmpl w:val="589E0DA4"/>
     <w:lvl w:ilvl="0" w:tplc="08090001">
       <w:start w:val="1"/>
       <w:numFmt w:val="bullet"/>
@@ -3377,6 +3963,119 @@
     </w:lvl>
   </w:abstractNum>
   <w:abstractNum w:abstractNumId="3" w15:restartNumberingAfterBreak="0">
+    <w:nsid w:val="7105265D"/>
+    <w:multiLevelType w:val="hybridMultilevel"/>
+    <w:tmpl w:val="FD2E5772"/>
+    <w:lvl w:ilvl="0" w:tplc="08090001">
+      <w:start w:val="1"/>
+      <w:numFmt w:val="bullet"/>
+      <w:lvlText w:val=""/>
+      <w:lvlJc w:val="left"/>
+      <w:pPr>
+        <w:ind w:left="720" w:hanging="360"/>
+      </w:pPr>
+      <w:rPr>
+        <w:rFonts w:ascii="Symbol" w:hAnsi="Symbol" w:hint="default"/>
+      </w:rPr>
+    </w:lvl>
+    <w:lvl w:ilvl="1" w:tplc="08090003" w:tentative="1">
+      <w:start w:val="1"/>
+      <w:numFmt w:val="bullet"/>
+      <w:lvlText w:val="o"/>
+      <w:lvlJc w:val="left"/>
+      <w:pPr>
+        <w:ind w:left="1440" w:hanging="360"/>
+      </w:pPr>
+      <w:rPr>
+        <w:rFonts w:ascii="Courier New" w:hAnsi="Courier New" w:cs="Courier New" w:hint="default"/>
+      </w:rPr>
+    </w:lvl>
+    <w:lvl w:ilvl="2" w:tplc="08090005" w:tentative="1">
+      <w:start w:val="1"/>
+      <w:numFmt w:val="bullet"/>
+      <w:lvlText w:val=""/>
+      <w:lvlJc w:val="left"/>
+      <w:pPr>
+        <w:ind w:left="2160" w:hanging="360"/>
+      </w:pPr>
+      <w:rPr>
+        <w:rFonts w:ascii="Wingdings" w:hAnsi="Wingdings" w:hint="default"/>
+      </w:rPr>
+    </w:lvl>
+    <w:lvl w:ilvl="3" w:tplc="08090001" w:tentative="1">
+      <w:start w:val="1"/>
+      <w:numFmt w:val="bullet"/>
+      <w:lvlText w:val=""/>
+      <w:lvlJc w:val="left"/>
+      <w:pPr>
+        <w:ind w:left="2880" w:hanging="360"/>
+      </w:pPr>
+      <w:rPr>
+        <w:rFonts w:ascii="Symbol" w:hAnsi="Symbol" w:hint="default"/>
+      </w:rPr>
+    </w:lvl>
+    <w:lvl w:ilvl="4" w:tplc="08090003" w:tentative="1">
+      <w:start w:val="1"/>
+      <w:numFmt w:val="bullet"/>
+      <w:lvlText w:val="o"/>
+      <w:lvlJc w:val="left"/>
+      <w:pPr>
+        <w:ind w:left="3600" w:hanging="360"/>
+      </w:pPr>
+      <w:rPr>
+        <w:rFonts w:ascii="Courier New" w:hAnsi="Courier New" w:cs="Courier New" w:hint="default"/>
+      </w:rPr>
+    </w:lvl>
+    <w:lvl w:ilvl="5" w:tplc="08090005" w:tentative="1">
+      <w:start w:val="1"/>
+      <w:numFmt w:val="bullet"/>
+      <w:lvlText w:val=""/>
+      <w:lvlJc w:val="left"/>
+      <w:pPr>
+        <w:ind w:left="4320" w:hanging="360"/>
+      </w:pPr>
+      <w:rPr>
+        <w:rFonts w:ascii="Wingdings" w:hAnsi="Wingdings" w:hint="default"/>
+      </w:rPr>
+    </w:lvl>
+    <w:lvl w:ilvl="6" w:tplc="08090001" w:tentative="1">
+      <w:start w:val="1"/>
+      <w:numFmt w:val="bullet"/>
+      <w:lvlText w:val=""/>
+      <w:lvlJc w:val="left"/>
+      <w:pPr>
+        <w:ind w:left="5040" w:hanging="360"/>
+      </w:pPr>
+      <w:rPr>
+        <w:rFonts w:ascii="Symbol" w:hAnsi="Symbol" w:hint="default"/>
+      </w:rPr>
+    </w:lvl>
+    <w:lvl w:ilvl="7" w:tplc="08090003" w:tentative="1">
+      <w:start w:val="1"/>
+      <w:numFmt w:val="bullet"/>
+      <w:lvlText w:val="o"/>
+      <w:lvlJc w:val="left"/>
+      <w:pPr>
+        <w:ind w:left="5760" w:hanging="360"/>
+      </w:pPr>
+      <w:rPr>
+        <w:rFonts w:ascii="Courier New" w:hAnsi="Courier New" w:cs="Courier New" w:hint="default"/>
+      </w:rPr>
+    </w:lvl>
+    <w:lvl w:ilvl="8" w:tplc="08090005" w:tentative="1">
+      <w:start w:val="1"/>
+      <w:numFmt w:val="bullet"/>
+      <w:lvlText w:val=""/>
+      <w:lvlJc w:val="left"/>
+      <w:pPr>
+        <w:ind w:left="6480" w:hanging="360"/>
+      </w:pPr>
+      <w:rPr>
+        <w:rFonts w:ascii="Wingdings" w:hAnsi="Wingdings" w:hint="default"/>
+      </w:rPr>
+    </w:lvl>
+  </w:abstractNum>
+  <w:abstractNum w:abstractNumId="4" w15:restartNumberingAfterBreak="0">
     <w:nsid w:val="7A490526"/>
     <w:multiLevelType w:val="hybridMultilevel"/>
     <w:tmpl w:val="41CA572C"/>
@@ -3463,7 +4162,7 @@
     </w:lvl>
   </w:abstractNum>
   <w:num w:numId="1">
-    <w:abstractNumId w:val="3"/>
+    <w:abstractNumId w:val="4"/>
   </w:num>
   <w:num w:numId="2">
     <w:abstractNumId w:val="1"/>
@@ -3472,6 +4171,9 @@
     <w:abstractNumId w:val="0"/>
   </w:num>
   <w:num w:numId="4">
+    <w:abstractNumId w:val="3"/>
+  </w:num>
+  <w:num w:numId="5">
     <w:abstractNumId w:val="2"/>
   </w:num>
 </w:numbering>
@@ -4107,6 +4809,16 @@
       <w:spacing w:after="0" w:line="240" w:lineRule="auto"/>
     </w:pPr>
   </w:style>
+  <w:style w:type="character" w:styleId="PlaceholderText">
+    <w:name w:val="Placeholder Text"/>
+    <w:basedOn w:val="DefaultParagraphFont"/>
+    <w:uiPriority w:val="99"/>
+    <w:semiHidden/>
+    <w:rsid w:val="00636366"/>
+    <w:rPr>
+      <w:color w:val="808080"/>
+    </w:rPr>
+  </w:style>
 </w:styles>
 </file>
 
@@ -4128,14 +4840,14 @@
     <w:charset w:val="00"/>
     <w:family w:val="roman"/>
     <w:pitch w:val="variable"/>
-    <w:sig w:usb0="E0002EFF" w:usb1="C000785B" w:usb2="00000009" w:usb3="00000000" w:csb0="000001FF" w:csb1="00000000"/>
+    <w:sig w:usb0="E0002AFF" w:usb1="C0007843" w:usb2="00000009" w:usb3="00000000" w:csb0="000001FF" w:csb1="00000000"/>
   </w:font>
   <w:font w:name="Courier New">
     <w:panose1 w:val="02070309020205020404"/>
     <w:charset w:val="00"/>
     <w:family w:val="modern"/>
     <w:pitch w:val="fixed"/>
-    <w:sig w:usb0="E0002AFF" w:usb1="C0007843" w:usb2="00000009" w:usb3="00000000" w:csb0="000001FF" w:csb1="00000000"/>
+    <w:sig w:usb0="E0002EFF" w:usb1="C0007843" w:usb2="00000009" w:usb3="00000000" w:csb0="000001FF" w:csb1="00000000"/>
   </w:font>
   <w:font w:name="Wingdings">
     <w:panose1 w:val="05000000000000000000"/>
@@ -4149,14 +4861,21 @@
     <w:charset w:val="00"/>
     <w:family w:val="swiss"/>
     <w:pitch w:val="variable"/>
-    <w:sig w:usb0="E0002AFF" w:usb1="C000247B" w:usb2="00000009" w:usb3="00000000" w:csb0="000001FF" w:csb1="00000000"/>
+    <w:sig w:usb0="E0002AFF" w:usb1="4000ACFF" w:usb2="00000001" w:usb3="00000000" w:csb0="000001FF" w:csb1="00000000"/>
   </w:font>
   <w:font w:name="Calibri Light">
     <w:panose1 w:val="020F0302020204030204"/>
     <w:charset w:val="00"/>
     <w:family w:val="swiss"/>
     <w:pitch w:val="variable"/>
-    <w:sig w:usb0="E0002AFF" w:usb1="C000247B" w:usb2="00000009" w:usb3="00000000" w:csb0="000001FF" w:csb1="00000000"/>
+    <w:sig w:usb0="A0002AEF" w:usb1="4000207B" w:usb2="00000000" w:usb3="00000000" w:csb0="000001FF" w:csb1="00000000"/>
+  </w:font>
+  <w:font w:name="Cambria Math">
+    <w:panose1 w:val="02040503050406030204"/>
+    <w:charset w:val="00"/>
+    <w:family w:val="roman"/>
+    <w:pitch w:val="variable"/>
+    <w:sig w:usb0="E00002FF" w:usb1="420024FF" w:usb2="00000000" w:usb3="00000000" w:csb0="0000019F" w:csb1="00000000"/>
   </w:font>
 </w:fonts>
 </file>
@@ -4175,9 +4894,9 @@
     <w:compatSetting w:name="differentiateMultirowTableHeaders" w:uri="http://schemas.microsoft.com/office/word" w:val="1"/>
   </w:compat>
   <w:rsids>
-    <w:rsidRoot w:val="0027690D"/>
-    <w:rsid w:val="0027690D"/>
-    <w:rsid w:val="006B5DA1"/>
+    <w:rsidRoot w:val="00E002C2"/>
+    <w:rsid w:val="00B761BF"/>
+    <w:rsid w:val="00E002C2"/>
   </w:rsids>
   <m:mathPr>
     <m:mathFont m:val="Cambria Math"/>
@@ -4624,9 +5343,15 @@
     <w:semiHidden/>
     <w:unhideWhenUsed/>
   </w:style>
-  <w:style w:type="paragraph" w:customStyle="1" w:styleId="222B4F08B24541698A7FD4E20DC1DF5F">
-    <w:name w:val="222B4F08B24541698A7FD4E20DC1DF5F"/>
-    <w:rsid w:val="0027690D"/>
+  <w:style w:type="character" w:styleId="PlaceholderText">
+    <w:name w:val="Placeholder Text"/>
+    <w:basedOn w:val="DefaultParagraphFont"/>
+    <w:uiPriority w:val="99"/>
+    <w:semiHidden/>
+    <w:rsid w:val="00E002C2"/>
+    <w:rPr>
+      <w:color w:val="808080"/>
+    </w:rPr>
   </w:style>
 </w:styles>
 </file>

</xml_diff>

<commit_message>
Combining bold driver with annealing
</commit_message>
<xml_diff>
--- a/Docs/ANN - Report.docx
+++ b/Docs/ANN - Report.docx
@@ -23,7 +23,10 @@
         <w:t xml:space="preserve">By implementing the multi-layer perception algorithm, </w:t>
       </w:r>
       <w:r>
-        <w:t>I can</w:t>
+        <w:t xml:space="preserve">I </w:t>
+      </w:r>
+      <w:r>
+        <w:t>could</w:t>
       </w:r>
       <w:r>
         <w:t xml:space="preserve"> </w:t>
@@ -46,6 +49,8 @@
       <w:r>
         <w:t xml:space="preserve"> of an area, given several parameters as input values to the model. </w:t>
       </w:r>
+      <w:bookmarkStart w:id="0" w:name="_GoBack"/>
+      <w:bookmarkEnd w:id="0"/>
     </w:p>
     <w:p>
       <w:pPr>
@@ -209,8 +214,6 @@
       <w:r>
         <w:t>/s</w:t>
       </w:r>
-      <w:bookmarkStart w:id="0" w:name="_GoBack"/>
-      <w:bookmarkEnd w:id="0"/>
     </w:p>
     <w:p>
       <w:pPr>
@@ -2625,731 +2628,6 @@
     </w:p>
     <w:p>
       <w:pPr>
-        <w:pStyle w:val="ListParagraph"/>
-        <w:numPr>
-          <w:ilvl w:val="0"/>
-          <w:numId w:val="1"/>
-        </w:numPr>
-      </w:pPr>
-      <w:r>
-        <w:t>Remov</w:t>
-      </w:r>
-      <w:r>
-        <w:t>e</w:t>
-      </w:r>
-      <w:r>
-        <w:t xml:space="preserve"> trends</w:t>
-      </w:r>
-    </w:p>
-    <w:p>
-      <w:r>
-        <w:t xml:space="preserve">This step is designed to minimise the </w:t>
-      </w:r>
-      <w:r>
-        <w:t>standard deviation</w:t>
-      </w:r>
-      <w:r>
-        <w:t xml:space="preserve"> of each column of data to dampen the effects of any trends and seasonal components</w:t>
-      </w:r>
-      <w:r>
-        <w:t xml:space="preserve"> </w:t>
-      </w:r>
-      <w:r>
-        <w:t>in the data</w:t>
-      </w:r>
-      <w:r>
-        <w:t xml:space="preserve">. This was done by sorting each column of data and calculating whether each data point was within 10% of another data point. An example using a sample from the Area column is shown in </w:t>
-      </w:r>
-      <w:r>
-        <w:rPr>
-          <w:highlight w:val="yellow"/>
-        </w:rPr>
-        <w:t>table X</w:t>
-      </w:r>
-      <w:r>
-        <w:t xml:space="preserve"> for which a value would need to be within 458.534 of the next</w:t>
-      </w:r>
-      <w:r>
-        <w:t xml:space="preserve"> </w:t>
-      </w:r>
-      <w:r>
-        <w:t>value for it to lie within 10%.</w:t>
-      </w:r>
-    </w:p>
-    <w:tbl>
-      <w:tblPr>
-        <w:tblStyle w:val="TableGrid"/>
-        <w:tblW w:w="0" w:type="auto"/>
-        <w:jc w:val="center"/>
-        <w:tblLook w:val="04A0" w:firstRow="1" w:lastRow="0" w:firstColumn="1" w:lastColumn="0" w:noHBand="0" w:noVBand="1"/>
-      </w:tblPr>
-      <w:tblGrid>
-        <w:gridCol w:w="941"/>
-        <w:gridCol w:w="1616"/>
-        <w:gridCol w:w="1371"/>
-      </w:tblGrid>
-      <w:tr>
-        <w:trPr>
-          <w:jc w:val="center"/>
-        </w:trPr>
-        <w:tc>
-          <w:tcPr>
-            <w:tcW w:w="0" w:type="auto"/>
-            <w:vAlign w:val="center"/>
-          </w:tcPr>
-          <w:p>
-            <w:pPr>
-              <w:jc w:val="center"/>
-              <w:rPr>
-                <w:b/>
-              </w:rPr>
-            </w:pPr>
-            <w:r>
-              <w:rPr>
-                <w:b/>
-              </w:rPr>
-              <w:t>Area</w:t>
-            </w:r>
-          </w:p>
-        </w:tc>
-        <w:tc>
-          <w:tcPr>
-            <w:tcW w:w="0" w:type="auto"/>
-            <w:vAlign w:val="center"/>
-          </w:tcPr>
-          <w:p>
-            <w:pPr>
-              <w:jc w:val="center"/>
-              <w:rPr>
-                <w:b/>
-              </w:rPr>
-            </w:pPr>
-            <w:r>
-              <w:rPr>
-                <w:b/>
-              </w:rPr>
-              <w:t>First Difference</w:t>
-            </w:r>
-          </w:p>
-        </w:tc>
-        <w:tc>
-          <w:tcPr>
-            <w:tcW w:w="0" w:type="auto"/>
-            <w:vAlign w:val="center"/>
-          </w:tcPr>
-          <w:p>
-            <w:pPr>
-              <w:jc w:val="center"/>
-              <w:rPr>
-                <w:b/>
-              </w:rPr>
-            </w:pPr>
-            <w:r>
-              <w:rPr>
-                <w:b/>
-              </w:rPr>
-              <w:t>Within 10%?</w:t>
-            </w:r>
-          </w:p>
-        </w:tc>
-      </w:tr>
-      <w:tr>
-        <w:trPr>
-          <w:jc w:val="center"/>
-        </w:trPr>
-        <w:tc>
-          <w:tcPr>
-            <w:tcW w:w="0" w:type="auto"/>
-            <w:vAlign w:val="center"/>
-          </w:tcPr>
-          <w:p>
-            <w:pPr>
-              <w:jc w:val="center"/>
-            </w:pPr>
-            <w:r>
-              <w:t>4586.97</w:t>
-            </w:r>
-          </w:p>
-        </w:tc>
-        <w:tc>
-          <w:tcPr>
-            <w:tcW w:w="0" w:type="auto"/>
-            <w:vAlign w:val="center"/>
-          </w:tcPr>
-          <w:p>
-            <w:pPr>
-              <w:jc w:val="center"/>
-            </w:pPr>
-            <w:r>
-              <w:t>188.31</w:t>
-            </w:r>
-          </w:p>
-        </w:tc>
-        <w:tc>
-          <w:tcPr>
-            <w:tcW w:w="0" w:type="auto"/>
-            <w:vAlign w:val="center"/>
-          </w:tcPr>
-          <w:p>
-            <w:pPr>
-              <w:jc w:val="center"/>
-            </w:pPr>
-            <w:r>
-              <w:t>True</w:t>
-            </w:r>
-          </w:p>
-        </w:tc>
-      </w:tr>
-      <w:tr>
-        <w:trPr>
-          <w:jc w:val="center"/>
-        </w:trPr>
-        <w:tc>
-          <w:tcPr>
-            <w:tcW w:w="0" w:type="auto"/>
-            <w:vAlign w:val="center"/>
-          </w:tcPr>
-          <w:p>
-            <w:pPr>
-              <w:jc w:val="center"/>
-            </w:pPr>
-            <w:r>
-              <w:t>4398.66</w:t>
-            </w:r>
-          </w:p>
-        </w:tc>
-        <w:tc>
-          <w:tcPr>
-            <w:tcW w:w="0" w:type="auto"/>
-            <w:vAlign w:val="center"/>
-          </w:tcPr>
-          <w:p>
-            <w:pPr>
-              <w:jc w:val="center"/>
-            </w:pPr>
-            <w:r>
-              <w:t>68.83</w:t>
-            </w:r>
-          </w:p>
-        </w:tc>
-        <w:tc>
-          <w:tcPr>
-            <w:tcW w:w="0" w:type="auto"/>
-            <w:vAlign w:val="center"/>
-          </w:tcPr>
-          <w:p>
-            <w:pPr>
-              <w:jc w:val="center"/>
-            </w:pPr>
-            <w:r>
-              <w:t>True</w:t>
-            </w:r>
-          </w:p>
-        </w:tc>
-      </w:tr>
-      <w:tr>
-        <w:trPr>
-          <w:jc w:val="center"/>
-        </w:trPr>
-        <w:tc>
-          <w:tcPr>
-            <w:tcW w:w="0" w:type="auto"/>
-            <w:vAlign w:val="center"/>
-          </w:tcPr>
-          <w:p>
-            <w:pPr>
-              <w:jc w:val="center"/>
-            </w:pPr>
-            <w:r>
-              <w:t>4329.83</w:t>
-            </w:r>
-          </w:p>
-        </w:tc>
-        <w:tc>
-          <w:tcPr>
-            <w:tcW w:w="0" w:type="auto"/>
-            <w:vAlign w:val="center"/>
-          </w:tcPr>
-          <w:p>
-            <w:pPr>
-              <w:jc w:val="center"/>
-            </w:pPr>
-            <w:r>
-              <w:t>313.41</w:t>
-            </w:r>
-          </w:p>
-        </w:tc>
-        <w:tc>
-          <w:tcPr>
-            <w:tcW w:w="0" w:type="auto"/>
-            <w:vAlign w:val="center"/>
-          </w:tcPr>
-          <w:p>
-            <w:pPr>
-              <w:jc w:val="center"/>
-            </w:pPr>
-            <w:r>
-              <w:t>True</w:t>
-            </w:r>
-          </w:p>
-        </w:tc>
-      </w:tr>
-      <w:tr>
-        <w:trPr>
-          <w:jc w:val="center"/>
-        </w:trPr>
-        <w:tc>
-          <w:tcPr>
-            <w:tcW w:w="0" w:type="auto"/>
-            <w:vAlign w:val="center"/>
-          </w:tcPr>
-          <w:p>
-            <w:pPr>
-              <w:jc w:val="center"/>
-            </w:pPr>
-            <w:r>
-              <w:t>4016.42</w:t>
-            </w:r>
-          </w:p>
-        </w:tc>
-        <w:tc>
-          <w:tcPr>
-            <w:tcW w:w="0" w:type="auto"/>
-            <w:vAlign w:val="center"/>
-          </w:tcPr>
-          <w:p>
-            <w:pPr>
-              <w:jc w:val="center"/>
-            </w:pPr>
-            <w:r>
-              <w:t>536.41</w:t>
-            </w:r>
-          </w:p>
-        </w:tc>
-        <w:tc>
-          <w:tcPr>
-            <w:tcW w:w="0" w:type="auto"/>
-            <w:vAlign w:val="center"/>
-          </w:tcPr>
-          <w:p>
-            <w:pPr>
-              <w:jc w:val="center"/>
-            </w:pPr>
-            <w:r>
-              <w:rPr>
-                <w:highlight w:val="yellow"/>
-              </w:rPr>
-              <w:t>False</w:t>
-            </w:r>
-          </w:p>
-        </w:tc>
-      </w:tr>
-      <w:tr>
-        <w:trPr>
-          <w:jc w:val="center"/>
-        </w:trPr>
-        <w:tc>
-          <w:tcPr>
-            <w:tcW w:w="0" w:type="auto"/>
-            <w:vAlign w:val="center"/>
-          </w:tcPr>
-          <w:p>
-            <w:pPr>
-              <w:jc w:val="center"/>
-            </w:pPr>
-            <w:r>
-              <w:t>3480.01</w:t>
-            </w:r>
-          </w:p>
-        </w:tc>
-        <w:tc>
-          <w:tcPr>
-            <w:tcW w:w="0" w:type="auto"/>
-            <w:vAlign w:val="center"/>
-          </w:tcPr>
-          <w:p>
-            <w:pPr>
-              <w:jc w:val="center"/>
-            </w:pPr>
-            <w:r>
-              <w:t>134.27</w:t>
-            </w:r>
-          </w:p>
-        </w:tc>
-        <w:tc>
-          <w:tcPr>
-            <w:tcW w:w="0" w:type="auto"/>
-            <w:vAlign w:val="center"/>
-          </w:tcPr>
-          <w:p>
-            <w:pPr>
-              <w:jc w:val="center"/>
-            </w:pPr>
-            <w:r>
-              <w:t>True</w:t>
-            </w:r>
-          </w:p>
-        </w:tc>
-      </w:tr>
-      <w:tr>
-        <w:trPr>
-          <w:jc w:val="center"/>
-        </w:trPr>
-        <w:tc>
-          <w:tcPr>
-            <w:tcW w:w="0" w:type="auto"/>
-            <w:vAlign w:val="center"/>
-          </w:tcPr>
-          <w:p>
-            <w:pPr>
-              <w:jc w:val="center"/>
-            </w:pPr>
-            <w:r>
-              <w:t>3345.74</w:t>
-            </w:r>
-          </w:p>
-        </w:tc>
-        <w:tc>
-          <w:tcPr>
-            <w:tcW w:w="0" w:type="auto"/>
-            <w:vAlign w:val="center"/>
-          </w:tcPr>
-          <w:p>
-            <w:pPr>
-              <w:jc w:val="center"/>
-            </w:pPr>
-            <w:r>
-              <w:t>44.74</w:t>
-            </w:r>
-          </w:p>
-        </w:tc>
-        <w:tc>
-          <w:tcPr>
-            <w:tcW w:w="0" w:type="auto"/>
-            <w:vAlign w:val="center"/>
-          </w:tcPr>
-          <w:p>
-            <w:pPr>
-              <w:jc w:val="center"/>
-            </w:pPr>
-            <w:r>
-              <w:t>True</w:t>
-            </w:r>
-          </w:p>
-        </w:tc>
-      </w:tr>
-      <w:tr>
-        <w:trPr>
-          <w:jc w:val="center"/>
-        </w:trPr>
-        <w:tc>
-          <w:tcPr>
-            <w:tcW w:w="0" w:type="auto"/>
-            <w:vAlign w:val="center"/>
-          </w:tcPr>
-          <w:p>
-            <w:pPr>
-              <w:jc w:val="center"/>
-            </w:pPr>
-            <w:r>
-              <w:t>3300.8</w:t>
-            </w:r>
-          </w:p>
-        </w:tc>
-        <w:tc>
-          <w:tcPr>
-            <w:tcW w:w="0" w:type="auto"/>
-            <w:vAlign w:val="center"/>
-          </w:tcPr>
-          <w:p>
-            <w:pPr>
-              <w:jc w:val="center"/>
-            </w:pPr>
-            <w:r>
-              <w:t>89.69</w:t>
-            </w:r>
-          </w:p>
-        </w:tc>
-        <w:tc>
-          <w:tcPr>
-            <w:tcW w:w="0" w:type="auto"/>
-            <w:vAlign w:val="center"/>
-          </w:tcPr>
-          <w:p>
-            <w:pPr>
-              <w:jc w:val="center"/>
-            </w:pPr>
-            <w:r>
-              <w:t>True</w:t>
-            </w:r>
-          </w:p>
-        </w:tc>
-      </w:tr>
-      <w:tr>
-        <w:trPr>
-          <w:jc w:val="center"/>
-        </w:trPr>
-        <w:tc>
-          <w:tcPr>
-            <w:tcW w:w="0" w:type="auto"/>
-            <w:vAlign w:val="center"/>
-          </w:tcPr>
-          <w:p>
-            <w:pPr>
-              <w:jc w:val="center"/>
-            </w:pPr>
-            <w:r>
-              <w:t>3211.11</w:t>
-            </w:r>
-          </w:p>
-        </w:tc>
-        <w:tc>
-          <w:tcPr>
-            <w:tcW w:w="0" w:type="auto"/>
-            <w:vAlign w:val="center"/>
-          </w:tcPr>
-          <w:p>
-            <w:pPr>
-              <w:jc w:val="center"/>
-            </w:pPr>
-            <w:r>
-              <w:t>358.71</w:t>
-            </w:r>
-          </w:p>
-        </w:tc>
-        <w:tc>
-          <w:tcPr>
-            <w:tcW w:w="0" w:type="auto"/>
-            <w:vAlign w:val="center"/>
-          </w:tcPr>
-          <w:p>
-            <w:pPr>
-              <w:jc w:val="center"/>
-            </w:pPr>
-            <w:r>
-              <w:t>True</w:t>
-            </w:r>
-          </w:p>
-        </w:tc>
-      </w:tr>
-    </w:tbl>
-    <w:p>
-      <w:r>
-        <w:br/>
-      </w:r>
-      <w:r>
-        <w:t xml:space="preserve">In this case, the rows of data where the Area is 4016.42 </w:t>
-      </w:r>
-      <w:r>
-        <w:t xml:space="preserve">and above </w:t>
-      </w:r>
-      <w:r>
-        <w:t>were truncated from the data set</w:t>
-      </w:r>
-      <w:r>
-        <w:t>. This</w:t>
-      </w:r>
-      <w:r>
-        <w:t xml:space="preserve"> result</w:t>
-      </w:r>
-      <w:r>
-        <w:t>s</w:t>
-      </w:r>
-      <w:r>
-        <w:t xml:space="preserve"> in a lower standard deviation</w:t>
-      </w:r>
-      <w:r>
-        <w:t xml:space="preserve"> for this column, </w:t>
-      </w:r>
-      <w:r>
-        <w:t>dropping from 562.33 to 456.58.</w:t>
-      </w:r>
-    </w:p>
-    <w:p>
-      <w:r>
-        <w:t>This method results in the following rows of data being removed from the data set</w:t>
-      </w:r>
-      <w:r>
-        <w:t>:</w:t>
-      </w:r>
-    </w:p>
-    <w:p>
-      <w:pPr>
-        <w:pStyle w:val="ListParagraph"/>
-        <w:numPr>
-          <w:ilvl w:val="0"/>
-          <w:numId w:val="5"/>
-        </w:numPr>
-      </w:pPr>
-      <w:r>
-        <w:lastRenderedPageBreak/>
-        <w:t>Row 572: Area and Index flood high</w:t>
-      </w:r>
-    </w:p>
-    <w:p>
-      <w:pPr>
-        <w:pStyle w:val="ListParagraph"/>
-        <w:numPr>
-          <w:ilvl w:val="0"/>
-          <w:numId w:val="5"/>
-        </w:numPr>
-      </w:pPr>
-      <w:r>
-        <w:t>Row 139: Area and Index flood high</w:t>
-      </w:r>
-    </w:p>
-    <w:p>
-      <w:pPr>
-        <w:pStyle w:val="ListParagraph"/>
-        <w:numPr>
-          <w:ilvl w:val="0"/>
-          <w:numId w:val="5"/>
-        </w:numPr>
-      </w:pPr>
-      <w:r>
-        <w:t>Row 22: Area and LDP high</w:t>
-      </w:r>
-    </w:p>
-    <w:p>
-      <w:pPr>
-        <w:pStyle w:val="ListParagraph"/>
-        <w:numPr>
-          <w:ilvl w:val="0"/>
-          <w:numId w:val="5"/>
-        </w:numPr>
-      </w:pPr>
-      <w:r>
-        <w:t>Row 297: Area and LDP high</w:t>
-      </w:r>
-    </w:p>
-    <w:p>
-      <w:pPr>
-        <w:pStyle w:val="ListParagraph"/>
-        <w:numPr>
-          <w:ilvl w:val="0"/>
-          <w:numId w:val="5"/>
-        </w:numPr>
-      </w:pPr>
-      <w:r>
-        <w:t>Row 407: RMED-1D high</w:t>
-      </w:r>
-    </w:p>
-    <w:p>
-      <w:pPr>
-        <w:pStyle w:val="ListParagraph"/>
-        <w:numPr>
-          <w:ilvl w:val="0"/>
-          <w:numId w:val="5"/>
-        </w:numPr>
-      </w:pPr>
-      <w:r>
-        <w:t xml:space="preserve">Row 126: </w:t>
-      </w:r>
-      <w:r>
-        <w:t>RMED-1D high</w:t>
-      </w:r>
-    </w:p>
-    <w:p>
-      <w:pPr>
-        <w:pStyle w:val="ListParagraph"/>
-        <w:numPr>
-          <w:ilvl w:val="0"/>
-          <w:numId w:val="5"/>
-        </w:numPr>
-      </w:pPr>
-      <w:r>
-        <w:t>Row 12: Index flood high</w:t>
-      </w:r>
-    </w:p>
-    <w:p>
-      <w:pPr>
-        <w:pStyle w:val="ListParagraph"/>
-        <w:numPr>
-          <w:ilvl w:val="0"/>
-          <w:numId w:val="5"/>
-        </w:numPr>
-      </w:pPr>
-      <w:r>
-        <w:t>Row 529: Index flood high</w:t>
-      </w:r>
-    </w:p>
-    <w:p>
-      <w:pPr>
-        <w:pStyle w:val="ListParagraph"/>
-        <w:numPr>
-          <w:ilvl w:val="0"/>
-          <w:numId w:val="5"/>
-        </w:numPr>
-      </w:pPr>
-      <w:r>
-        <w:t>Row 297: Index flood high</w:t>
-      </w:r>
-    </w:p>
-    <w:p>
-      <w:pPr>
-        <w:pStyle w:val="ListParagraph"/>
-        <w:numPr>
-          <w:ilvl w:val="0"/>
-          <w:numId w:val="5"/>
-        </w:numPr>
-      </w:pPr>
-      <w:r>
-        <w:t xml:space="preserve">Row 501: </w:t>
-      </w:r>
-      <w:r>
-        <w:t xml:space="preserve">RMED-1D </w:t>
-      </w:r>
-      <w:r>
-        <w:t>low</w:t>
-      </w:r>
-    </w:p>
-    <w:p>
-      <w:pPr>
-        <w:pStyle w:val="ListParagraph"/>
-        <w:numPr>
-          <w:ilvl w:val="0"/>
-          <w:numId w:val="5"/>
-        </w:numPr>
-      </w:pPr>
-      <w:r>
-        <w:t xml:space="preserve">Row 515: </w:t>
-      </w:r>
-      <w:r>
-        <w:t>RMED-1D low</w:t>
-      </w:r>
-    </w:p>
-    <w:p>
-      <w:pPr>
-        <w:pStyle w:val="ListParagraph"/>
-        <w:numPr>
-          <w:ilvl w:val="0"/>
-          <w:numId w:val="5"/>
-        </w:numPr>
-      </w:pPr>
-      <w:r>
-        <w:t xml:space="preserve">Row 171: </w:t>
-      </w:r>
-      <w:r>
-        <w:t>RMED-1D low</w:t>
-      </w:r>
-    </w:p>
-    <w:p>
-      <w:pPr>
-        <w:pStyle w:val="ListParagraph"/>
-        <w:numPr>
-          <w:ilvl w:val="0"/>
-          <w:numId w:val="5"/>
-        </w:numPr>
-      </w:pPr>
-      <w:r>
-        <w:t xml:space="preserve">Row 143: </w:t>
-      </w:r>
-      <w:r>
-        <w:t>RMED-1D low</w:t>
-      </w:r>
-    </w:p>
-    <w:p>
-      <w:pPr>
         <w:pStyle w:val="Heading3"/>
       </w:pPr>
       <w:r>
@@ -3471,7 +2749,13 @@
         <w:rPr>
           <w:rFonts w:eastAsiaTheme="minorEastAsia"/>
         </w:rPr>
-        <w:t xml:space="preserve">is the raw value and Min and max are the minimum and maximum </w:t>
+        <w:t>is the raw value and Min and M</w:t>
+      </w:r>
+      <w:r>
+        <w:rPr>
+          <w:rFonts w:eastAsiaTheme="minorEastAsia"/>
+        </w:rPr>
+        <w:t xml:space="preserve">ax are the minimum and maximum </w:t>
       </w:r>
       <w:r>
         <w:rPr>
@@ -3551,7 +2835,7 @@
           <w:rPr>
             <w:noProof/>
           </w:rPr>
-          <w:t>4</w:t>
+          <w:t>3</w:t>
         </w:r>
         <w:r>
           <w:rPr>
@@ -4822,547 +4106,6 @@
 </w:styles>
 </file>
 
-<file path=word/glossary/document.xml><?xml version="1.0" encoding="utf-8"?>
-<w:glossaryDocument xmlns:wpc="http://schemas.microsoft.com/office/word/2010/wordprocessingCanvas" xmlns:cx="http://schemas.microsoft.com/office/drawing/2014/chartex" xmlns:cx1="http://schemas.microsoft.com/office/drawing/2015/9/8/chartex" xmlns:cx2="http://schemas.microsoft.com/office/drawing/2015/10/21/chartex" xmlns:cx3="http://schemas.microsoft.com/office/drawing/2016/5/9/chartex" xmlns:cx4="http://schemas.microsoft.com/office/drawing/2016/5/10/chartex" xmlns:cx5="http://schemas.microsoft.com/office/drawing/2016/5/11/chartex" xmlns:mc="http://schemas.openxmlformats.org/markup-compatibility/2006" xmlns:o="urn:schemas-microsoft-com:office:office" xmlns:r="http://schemas.openxmlformats.org/officeDocument/2006/relationships" xmlns:m="http://schemas.openxmlformats.org/officeDocument/2006/math" xmlns:v="urn:schemas-microsoft-com:vml" xmlns:wp14="http://schemas.microsoft.com/office/word/2010/wordprocessingDrawing" xmlns:wp="http://schemas.openxmlformats.org/drawingml/2006/wordprocessingDrawing" xmlns:w10="urn:schemas-microsoft-com:office:word" xmlns:w="http://schemas.openxmlformats.org/wordprocessingml/2006/main" xmlns:w14="http://schemas.microsoft.com/office/word/2010/wordml" xmlns:w15="http://schemas.microsoft.com/office/word/2012/wordml" xmlns:w16se="http://schemas.microsoft.com/office/word/2015/wordml/symex" xmlns:wpg="http://schemas.microsoft.com/office/word/2010/wordprocessingGroup" xmlns:wpi="http://schemas.microsoft.com/office/word/2010/wordprocessingInk" xmlns:wne="http://schemas.microsoft.com/office/word/2006/wordml" xmlns:wps="http://schemas.microsoft.com/office/word/2010/wordprocessingShape" mc:Ignorable="w14 w15 w16se wp14"/>
-</file>
-
-<file path=word/glossary/fontTable.xml><?xml version="1.0" encoding="utf-8"?>
-<w:fonts xmlns:mc="http://schemas.openxmlformats.org/markup-compatibility/2006" xmlns:r="http://schemas.openxmlformats.org/officeDocument/2006/relationships" xmlns:w="http://schemas.openxmlformats.org/wordprocessingml/2006/main" xmlns:w14="http://schemas.microsoft.com/office/word/2010/wordml" xmlns:w15="http://schemas.microsoft.com/office/word/2012/wordml" xmlns:w16se="http://schemas.microsoft.com/office/word/2015/wordml/symex" mc:Ignorable="w14 w15 w16se">
-  <w:font w:name="Symbol">
-    <w:panose1 w:val="05050102010706020507"/>
-    <w:charset w:val="02"/>
-    <w:family w:val="roman"/>
-    <w:pitch w:val="variable"/>
-    <w:sig w:usb0="00000000" w:usb1="10000000" w:usb2="00000000" w:usb3="00000000" w:csb0="80000000" w:csb1="00000000"/>
-  </w:font>
-  <w:font w:name="Times New Roman">
-    <w:panose1 w:val="02020603050405020304"/>
-    <w:charset w:val="00"/>
-    <w:family w:val="roman"/>
-    <w:pitch w:val="variable"/>
-    <w:sig w:usb0="E0002AFF" w:usb1="C0007843" w:usb2="00000009" w:usb3="00000000" w:csb0="000001FF" w:csb1="00000000"/>
-  </w:font>
-  <w:font w:name="Courier New">
-    <w:panose1 w:val="02070309020205020404"/>
-    <w:charset w:val="00"/>
-    <w:family w:val="modern"/>
-    <w:pitch w:val="fixed"/>
-    <w:sig w:usb0="E0002EFF" w:usb1="C0007843" w:usb2="00000009" w:usb3="00000000" w:csb0="000001FF" w:csb1="00000000"/>
-  </w:font>
-  <w:font w:name="Wingdings">
-    <w:panose1 w:val="05000000000000000000"/>
-    <w:charset w:val="02"/>
-    <w:family w:val="auto"/>
-    <w:pitch w:val="variable"/>
-    <w:sig w:usb0="00000000" w:usb1="10000000" w:usb2="00000000" w:usb3="00000000" w:csb0="80000000" w:csb1="00000000"/>
-  </w:font>
-  <w:font w:name="Calibri">
-    <w:panose1 w:val="020F0502020204030204"/>
-    <w:charset w:val="00"/>
-    <w:family w:val="swiss"/>
-    <w:pitch w:val="variable"/>
-    <w:sig w:usb0="E0002AFF" w:usb1="4000ACFF" w:usb2="00000001" w:usb3="00000000" w:csb0="000001FF" w:csb1="00000000"/>
-  </w:font>
-  <w:font w:name="Calibri Light">
-    <w:panose1 w:val="020F0302020204030204"/>
-    <w:charset w:val="00"/>
-    <w:family w:val="swiss"/>
-    <w:pitch w:val="variable"/>
-    <w:sig w:usb0="A0002AEF" w:usb1="4000207B" w:usb2="00000000" w:usb3="00000000" w:csb0="000001FF" w:csb1="00000000"/>
-  </w:font>
-  <w:font w:name="Cambria Math">
-    <w:panose1 w:val="02040503050406030204"/>
-    <w:charset w:val="00"/>
-    <w:family w:val="roman"/>
-    <w:pitch w:val="variable"/>
-    <w:sig w:usb0="E00002FF" w:usb1="420024FF" w:usb2="00000000" w:usb3="00000000" w:csb0="0000019F" w:csb1="00000000"/>
-  </w:font>
-</w:fonts>
-</file>
-
-<file path=word/glossary/settings.xml><?xml version="1.0" encoding="utf-8"?>
-<w:settings xmlns:mc="http://schemas.openxmlformats.org/markup-compatibility/2006" xmlns:o="urn:schemas-microsoft-com:office:office" xmlns:r="http://schemas.openxmlformats.org/officeDocument/2006/relationships" xmlns:m="http://schemas.openxmlformats.org/officeDocument/2006/math" xmlns:v="urn:schemas-microsoft-com:vml" xmlns:w10="urn:schemas-microsoft-com:office:word" xmlns:w="http://schemas.openxmlformats.org/wordprocessingml/2006/main" xmlns:w14="http://schemas.microsoft.com/office/word/2010/wordml" xmlns:w15="http://schemas.microsoft.com/office/word/2012/wordml" xmlns:w16se="http://schemas.microsoft.com/office/word/2015/wordml/symex" xmlns:sl="http://schemas.openxmlformats.org/schemaLibrary/2006/main" mc:Ignorable="w14 w15 w16se">
-  <w:view w:val="normal"/>
-  <w:defaultTabStop w:val="720"/>
-  <w:characterSpacingControl w:val="doNotCompress"/>
-  <w:compat>
-    <w:useFELayout/>
-    <w:compatSetting w:name="compatibilityMode" w:uri="http://schemas.microsoft.com/office/word" w:val="15"/>
-    <w:compatSetting w:name="overrideTableStyleFontSizeAndJustification" w:uri="http://schemas.microsoft.com/office/word" w:val="1"/>
-    <w:compatSetting w:name="enableOpenTypeFeatures" w:uri="http://schemas.microsoft.com/office/word" w:val="1"/>
-    <w:compatSetting w:name="doNotFlipMirrorIndents" w:uri="http://schemas.microsoft.com/office/word" w:val="1"/>
-    <w:compatSetting w:name="differentiateMultirowTableHeaders" w:uri="http://schemas.microsoft.com/office/word" w:val="1"/>
-  </w:compat>
-  <w:rsids>
-    <w:rsidRoot w:val="00E002C2"/>
-    <w:rsid w:val="00B761BF"/>
-    <w:rsid w:val="00E002C2"/>
-  </w:rsids>
-  <m:mathPr>
-    <m:mathFont m:val="Cambria Math"/>
-    <m:brkBin m:val="before"/>
-    <m:brkBinSub m:val="--"/>
-    <m:smallFrac m:val="0"/>
-    <m:dispDef/>
-    <m:lMargin m:val="0"/>
-    <m:rMargin m:val="0"/>
-    <m:defJc m:val="centerGroup"/>
-    <m:wrapIndent m:val="1440"/>
-    <m:intLim m:val="subSup"/>
-    <m:naryLim m:val="undOvr"/>
-  </m:mathPr>
-  <w:themeFontLang w:val="en-GB"/>
-  <w:clrSchemeMapping w:bg1="light1" w:t1="dark1" w:bg2="light2" w:t2="dark2" w:accent1="accent1" w:accent2="accent2" w:accent3="accent3" w:accent4="accent4" w:accent5="accent5" w:accent6="accent6" w:hyperlink="hyperlink" w:followedHyperlink="followedHyperlink"/>
-  <w:decimalSymbol w:val="."/>
-  <w:listSeparator w:val=","/>
-  <w15:chartTrackingRefBased/>
-</w:settings>
-</file>
-
-<file path=word/glossary/styles.xml><?xml version="1.0" encoding="utf-8"?>
-<w:styles xmlns:mc="http://schemas.openxmlformats.org/markup-compatibility/2006" xmlns:r="http://schemas.openxmlformats.org/officeDocument/2006/relationships" xmlns:w="http://schemas.openxmlformats.org/wordprocessingml/2006/main" xmlns:w14="http://schemas.microsoft.com/office/word/2010/wordml" xmlns:w15="http://schemas.microsoft.com/office/word/2012/wordml" xmlns:w16se="http://schemas.microsoft.com/office/word/2015/wordml/symex" mc:Ignorable="w14 w15 w16se">
-  <w:docDefaults>
-    <w:rPrDefault>
-      <w:rPr>
-        <w:rFonts w:asciiTheme="minorHAnsi" w:eastAsiaTheme="minorEastAsia" w:hAnsiTheme="minorHAnsi" w:cstheme="minorBidi"/>
-        <w:sz w:val="22"/>
-        <w:szCs w:val="22"/>
-        <w:lang w:val="en-GB" w:eastAsia="en-GB" w:bidi="ar-SA"/>
-      </w:rPr>
-    </w:rPrDefault>
-    <w:pPrDefault>
-      <w:pPr>
-        <w:spacing w:after="160" w:line="259" w:lineRule="auto"/>
-      </w:pPr>
-    </w:pPrDefault>
-  </w:docDefaults>
-  <w:latentStyles w:defLockedState="0" w:defUIPriority="99" w:defSemiHidden="0" w:defUnhideWhenUsed="0" w:defQFormat="0" w:count="374">
-    <w:lsdException w:name="Normal" w:uiPriority="0" w:qFormat="1"/>
-    <w:lsdException w:name="heading 1" w:uiPriority="9" w:qFormat="1"/>
-    <w:lsdException w:name="heading 2" w:semiHidden="1" w:uiPriority="9" w:unhideWhenUsed="1" w:qFormat="1"/>
-    <w:lsdException w:name="heading 3" w:semiHidden="1" w:uiPriority="9" w:unhideWhenUsed="1" w:qFormat="1"/>
-    <w:lsdException w:name="heading 4" w:semiHidden="1" w:uiPriority="9" w:unhideWhenUsed="1" w:qFormat="1"/>
-    <w:lsdException w:name="heading 5" w:semiHidden="1" w:uiPriority="9" w:unhideWhenUsed="1" w:qFormat="1"/>
-    <w:lsdException w:name="heading 6" w:semiHidden="1" w:uiPriority="9" w:unhideWhenUsed="1" w:qFormat="1"/>
-    <w:lsdException w:name="heading 7" w:semiHidden="1" w:uiPriority="9" w:unhideWhenUsed="1" w:qFormat="1"/>
-    <w:lsdException w:name="heading 8" w:semiHidden="1" w:uiPriority="9" w:unhideWhenUsed="1" w:qFormat="1"/>
-    <w:lsdException w:name="heading 9" w:semiHidden="1" w:uiPriority="9" w:unhideWhenUsed="1" w:qFormat="1"/>
-    <w:lsdException w:name="index 1" w:semiHidden="1" w:unhideWhenUsed="1"/>
-    <w:lsdException w:name="index 2" w:semiHidden="1" w:unhideWhenUsed="1"/>
-    <w:lsdException w:name="index 3" w:semiHidden="1" w:unhideWhenUsed="1"/>
-    <w:lsdException w:name="index 4" w:semiHidden="1" w:unhideWhenUsed="1"/>
-    <w:lsdException w:name="index 5" w:semiHidden="1" w:unhideWhenUsed="1"/>
-    <w:lsdException w:name="index 6" w:semiHidden="1" w:unhideWhenUsed="1"/>
-    <w:lsdException w:name="index 7" w:semiHidden="1" w:unhideWhenUsed="1"/>
-    <w:lsdException w:name="index 8" w:semiHidden="1" w:unhideWhenUsed="1"/>
-    <w:lsdException w:name="index 9" w:semiHidden="1" w:unhideWhenUsed="1"/>
-    <w:lsdException w:name="toc 1" w:semiHidden="1" w:uiPriority="39" w:unhideWhenUsed="1"/>
-    <w:lsdException w:name="toc 2" w:semiHidden="1" w:uiPriority="39" w:unhideWhenUsed="1"/>
-    <w:lsdException w:name="toc 3" w:semiHidden="1" w:uiPriority="39" w:unhideWhenUsed="1"/>
-    <w:lsdException w:name="toc 4" w:semiHidden="1" w:uiPriority="39" w:unhideWhenUsed="1"/>
-    <w:lsdException w:name="toc 5" w:semiHidden="1" w:uiPriority="39" w:unhideWhenUsed="1"/>
-    <w:lsdException w:name="toc 6" w:semiHidden="1" w:uiPriority="39" w:unhideWhenUsed="1"/>
-    <w:lsdException w:name="toc 7" w:semiHidden="1" w:uiPriority="39" w:unhideWhenUsed="1"/>
-    <w:lsdException w:name="toc 8" w:semiHidden="1" w:uiPriority="39" w:unhideWhenUsed="1"/>
-    <w:lsdException w:name="toc 9" w:semiHidden="1" w:uiPriority="39" w:unhideWhenUsed="1"/>
-    <w:lsdException w:name="Normal Indent" w:semiHidden="1" w:unhideWhenUsed="1"/>
-    <w:lsdException w:name="footnote text" w:semiHidden="1" w:unhideWhenUsed="1"/>
-    <w:lsdException w:name="annotation text" w:semiHidden="1" w:unhideWhenUsed="1"/>
-    <w:lsdException w:name="header" w:semiHidden="1" w:unhideWhenUsed="1"/>
-    <w:lsdException w:name="footer" w:semiHidden="1" w:unhideWhenUsed="1"/>
-    <w:lsdException w:name="index heading" w:semiHidden="1" w:unhideWhenUsed="1"/>
-    <w:lsdException w:name="caption" w:semiHidden="1" w:uiPriority="35" w:unhideWhenUsed="1" w:qFormat="1"/>
-    <w:lsdException w:name="table of figures" w:semiHidden="1" w:unhideWhenUsed="1"/>
-    <w:lsdException w:name="envelope address" w:semiHidden="1" w:unhideWhenUsed="1"/>
-    <w:lsdException w:name="envelope return" w:semiHidden="1" w:unhideWhenUsed="1"/>
-    <w:lsdException w:name="footnote reference" w:semiHidden="1" w:unhideWhenUsed="1"/>
-    <w:lsdException w:name="annotation reference" w:semiHidden="1" w:unhideWhenUsed="1"/>
-    <w:lsdException w:name="line number" w:semiHidden="1" w:unhideWhenUsed="1"/>
-    <w:lsdException w:name="page number" w:semiHidden="1" w:unhideWhenUsed="1"/>
-    <w:lsdException w:name="endnote reference" w:semiHidden="1" w:unhideWhenUsed="1"/>
-    <w:lsdException w:name="endnote text" w:semiHidden="1" w:unhideWhenUsed="1"/>
-    <w:lsdException w:name="table of authorities" w:semiHidden="1" w:unhideWhenUsed="1"/>
-    <w:lsdException w:name="macro" w:semiHidden="1" w:unhideWhenUsed="1"/>
-    <w:lsdException w:name="toa heading" w:semiHidden="1" w:unhideWhenUsed="1"/>
-    <w:lsdException w:name="List" w:semiHidden="1" w:unhideWhenUsed="1"/>
-    <w:lsdException w:name="List Bullet" w:semiHidden="1" w:unhideWhenUsed="1"/>
-    <w:lsdException w:name="List Number" w:semiHidden="1" w:unhideWhenUsed="1"/>
-    <w:lsdException w:name="List 2" w:semiHidden="1" w:unhideWhenUsed="1"/>
-    <w:lsdException w:name="List 3" w:semiHidden="1" w:unhideWhenUsed="1"/>
-    <w:lsdException w:name="List 4" w:semiHidden="1" w:unhideWhenUsed="1"/>
-    <w:lsdException w:name="List 5" w:semiHidden="1" w:unhideWhenUsed="1"/>
-    <w:lsdException w:name="List Bullet 2" w:semiHidden="1" w:unhideWhenUsed="1"/>
-    <w:lsdException w:name="List Bullet 3" w:semiHidden="1" w:unhideWhenUsed="1"/>
-    <w:lsdException w:name="List Bullet 4" w:semiHidden="1" w:unhideWhenUsed="1"/>
-    <w:lsdException w:name="List Bullet 5" w:semiHidden="1" w:unhideWhenUsed="1"/>
-    <w:lsdException w:name="List Number 2" w:semiHidden="1" w:unhideWhenUsed="1"/>
-    <w:lsdException w:name="List Number 3" w:semiHidden="1" w:unhideWhenUsed="1"/>
-    <w:lsdException w:name="List Number 4" w:semiHidden="1" w:unhideWhenUsed="1"/>
-    <w:lsdException w:name="List Number 5" w:semiHidden="1" w:unhideWhenUsed="1"/>
-    <w:lsdException w:name="Title" w:uiPriority="10" w:qFormat="1"/>
-    <w:lsdException w:name="Closing" w:semiHidden="1" w:unhideWhenUsed="1"/>
-    <w:lsdException w:name="Signature" w:semiHidden="1" w:unhideWhenUsed="1"/>
-    <w:lsdException w:name="Default Paragraph Font" w:semiHidden="1" w:uiPriority="1" w:unhideWhenUsed="1"/>
-    <w:lsdException w:name="Body Text" w:semiHidden="1" w:unhideWhenUsed="1"/>
-    <w:lsdException w:name="Body Text Indent" w:semiHidden="1" w:unhideWhenUsed="1"/>
-    <w:lsdException w:name="List Continue" w:semiHidden="1" w:unhideWhenUsed="1"/>
-    <w:lsdException w:name="List Continue 2" w:semiHidden="1" w:unhideWhenUsed="1"/>
-    <w:lsdException w:name="List Continue 3" w:semiHidden="1" w:unhideWhenUsed="1"/>
-    <w:lsdException w:name="List Continue 4" w:semiHidden="1" w:unhideWhenUsed="1"/>
-    <w:lsdException w:name="List Continue 5" w:semiHidden="1" w:unhideWhenUsed="1"/>
-    <w:lsdException w:name="Message Header" w:semiHidden="1" w:unhideWhenUsed="1"/>
-    <w:lsdException w:name="Subtitle" w:uiPriority="11" w:qFormat="1"/>
-    <w:lsdException w:name="Salutation" w:semiHidden="1" w:unhideWhenUsed="1"/>
-    <w:lsdException w:name="Date" w:semiHidden="1" w:unhideWhenUsed="1"/>
-    <w:lsdException w:name="Body Text First Indent" w:semiHidden="1" w:unhideWhenUsed="1"/>
-    <w:lsdException w:name="Body Text First Indent 2" w:semiHidden="1" w:unhideWhenUsed="1"/>
-    <w:lsdException w:name="Note Heading" w:semiHidden="1" w:unhideWhenUsed="1"/>
-    <w:lsdException w:name="Body Text 2" w:semiHidden="1" w:unhideWhenUsed="1"/>
-    <w:lsdException w:name="Body Text 3" w:semiHidden="1" w:unhideWhenUsed="1"/>
-    <w:lsdException w:name="Body Text Indent 2" w:semiHidden="1" w:unhideWhenUsed="1"/>
-    <w:lsdException w:name="Body Text Indent 3" w:semiHidden="1" w:unhideWhenUsed="1"/>
-    <w:lsdException w:name="Block Text" w:semiHidden="1" w:unhideWhenUsed="1"/>
-    <w:lsdException w:name="Hyperlink" w:semiHidden="1" w:unhideWhenUsed="1"/>
-    <w:lsdException w:name="FollowedHyperlink" w:semiHidden="1" w:unhideWhenUsed="1"/>
-    <w:lsdException w:name="Strong" w:uiPriority="22" w:qFormat="1"/>
-    <w:lsdException w:name="Emphasis" w:uiPriority="20" w:qFormat="1"/>
-    <w:lsdException w:name="Document Map" w:semiHidden="1" w:unhideWhenUsed="1"/>
-    <w:lsdException w:name="Plain Text" w:semiHidden="1" w:unhideWhenUsed="1"/>
-    <w:lsdException w:name="E-mail Signature" w:semiHidden="1" w:unhideWhenUsed="1"/>
-    <w:lsdException w:name="HTML Top of Form" w:semiHidden="1" w:unhideWhenUsed="1"/>
-    <w:lsdException w:name="HTML Bottom of Form" w:semiHidden="1" w:unhideWhenUsed="1"/>
-    <w:lsdException w:name="Normal (Web)" w:semiHidden="1" w:unhideWhenUsed="1"/>
-    <w:lsdException w:name="HTML Acronym" w:semiHidden="1" w:unhideWhenUsed="1"/>
-    <w:lsdException w:name="HTML Address" w:semiHidden="1" w:unhideWhenUsed="1"/>
-    <w:lsdException w:name="HTML Cite" w:semiHidden="1" w:unhideWhenUsed="1"/>
-    <w:lsdException w:name="HTML Code" w:semiHidden="1" w:unhideWhenUsed="1"/>
-    <w:lsdException w:name="HTML Definition" w:semiHidden="1" w:unhideWhenUsed="1"/>
-    <w:lsdException w:name="HTML Keyboard" w:semiHidden="1" w:unhideWhenUsed="1"/>
-    <w:lsdException w:name="HTML Preformatted" w:semiHidden="1" w:unhideWhenUsed="1"/>
-    <w:lsdException w:name="HTML Sample" w:semiHidden="1" w:unhideWhenUsed="1"/>
-    <w:lsdException w:name="HTML Typewriter" w:semiHidden="1" w:unhideWhenUsed="1"/>
-    <w:lsdException w:name="HTML Variable" w:semiHidden="1" w:unhideWhenUsed="1"/>
-    <w:lsdException w:name="Normal Table" w:semiHidden="1" w:unhideWhenUsed="1"/>
-    <w:lsdException w:name="annotation subject" w:semiHidden="1" w:unhideWhenUsed="1"/>
-    <w:lsdException w:name="No List" w:semiHidden="1" w:unhideWhenUsed="1"/>
-    <w:lsdException w:name="Outline List 1" w:semiHidden="1" w:unhideWhenUsed="1"/>
-    <w:lsdException w:name="Outline List 2" w:semiHidden="1" w:unhideWhenUsed="1"/>
-    <w:lsdException w:name="Outline List 3" w:semiHidden="1" w:unhideWhenUsed="1"/>
-    <w:lsdException w:name="Table Simple 1" w:semiHidden="1" w:unhideWhenUsed="1"/>
-    <w:lsdException w:name="Table Simple 2" w:semiHidden="1" w:unhideWhenUsed="1"/>
-    <w:lsdException w:name="Table Simple 3" w:semiHidden="1" w:unhideWhenUsed="1"/>
-    <w:lsdException w:name="Table Classic 1" w:semiHidden="1" w:unhideWhenUsed="1"/>
-    <w:lsdException w:name="Table Classic 2" w:semiHidden="1" w:unhideWhenUsed="1"/>
-    <w:lsdException w:name="Table Classic 3" w:semiHidden="1" w:unhideWhenUsed="1"/>
-    <w:lsdException w:name="Table Classic 4" w:semiHidden="1" w:unhideWhenUsed="1"/>
-    <w:lsdException w:name="Table Colorful 1" w:semiHidden="1" w:unhideWhenUsed="1"/>
-    <w:lsdException w:name="Table Colorful 2" w:semiHidden="1" w:unhideWhenUsed="1"/>
-    <w:lsdException w:name="Table Colorful 3" w:semiHidden="1" w:unhideWhenUsed="1"/>
-    <w:lsdException w:name="Table Columns 1" w:semiHidden="1" w:unhideWhenUsed="1"/>
-    <w:lsdException w:name="Table Columns 2" w:semiHidden="1" w:unhideWhenUsed="1"/>
-    <w:lsdException w:name="Table Columns 3" w:semiHidden="1" w:unhideWhenUsed="1"/>
-    <w:lsdException w:name="Table Columns 4" w:semiHidden="1" w:unhideWhenUsed="1"/>
-    <w:lsdException w:name="Table Columns 5" w:semiHidden="1" w:unhideWhenUsed="1"/>
-    <w:lsdException w:name="Table Grid 1" w:semiHidden="1" w:unhideWhenUsed="1"/>
-    <w:lsdException w:name="Table Grid 2" w:semiHidden="1" w:unhideWhenUsed="1"/>
-    <w:lsdException w:name="Table Grid 3" w:semiHidden="1" w:unhideWhenUsed="1"/>
-    <w:lsdException w:name="Table Grid 4" w:semiHidden="1" w:unhideWhenUsed="1"/>
-    <w:lsdException w:name="Table Grid 5" w:semiHidden="1" w:unhideWhenUsed="1"/>
-    <w:lsdException w:name="Table Grid 6" w:semiHidden="1" w:unhideWhenUsed="1"/>
-    <w:lsdException w:name="Table Grid 7" w:semiHidden="1" w:unhideWhenUsed="1"/>
-    <w:lsdException w:name="Table Grid 8" w:semiHidden="1" w:unhideWhenUsed="1"/>
-    <w:lsdException w:name="Table List 1" w:semiHidden="1" w:unhideWhenUsed="1"/>
-    <w:lsdException w:name="Table List 2" w:semiHidden="1" w:unhideWhenUsed="1"/>
-    <w:lsdException w:name="Table List 3" w:semiHidden="1" w:unhideWhenUsed="1"/>
-    <w:lsdException w:name="Table List 4" w:semiHidden="1" w:unhideWhenUsed="1"/>
-    <w:lsdException w:name="Table List 5" w:semiHidden="1" w:unhideWhenUsed="1"/>
-    <w:lsdException w:name="Table List 6" w:semiHidden="1" w:unhideWhenUsed="1"/>
-    <w:lsdException w:name="Table List 7" w:semiHidden="1" w:unhideWhenUsed="1"/>
-    <w:lsdException w:name="Table List 8" w:semiHidden="1" w:unhideWhenUsed="1"/>
-    <w:lsdException w:name="Table 3D effects 1" w:semiHidden="1" w:unhideWhenUsed="1"/>
-    <w:lsdException w:name="Table 3D effects 2" w:semiHidden="1" w:unhideWhenUsed="1"/>
-    <w:lsdException w:name="Table 3D effects 3" w:semiHidden="1" w:unhideWhenUsed="1"/>
-    <w:lsdException w:name="Table Contemporary" w:semiHidden="1" w:unhideWhenUsed="1"/>
-    <w:lsdException w:name="Table Elegant" w:semiHidden="1" w:unhideWhenUsed="1"/>
-    <w:lsdException w:name="Table Professional" w:semiHidden="1" w:unhideWhenUsed="1"/>
-    <w:lsdException w:name="Table Subtle 1" w:semiHidden="1" w:unhideWhenUsed="1"/>
-    <w:lsdException w:name="Table Subtle 2" w:semiHidden="1" w:unhideWhenUsed="1"/>
-    <w:lsdException w:name="Table Web 1" w:semiHidden="1" w:unhideWhenUsed="1"/>
-    <w:lsdException w:name="Table Web 2" w:semiHidden="1" w:unhideWhenUsed="1"/>
-    <w:lsdException w:name="Table Web 3" w:semiHidden="1" w:unhideWhenUsed="1"/>
-    <w:lsdException w:name="Balloon Text" w:semiHidden="1" w:unhideWhenUsed="1"/>
-    <w:lsdException w:name="Table Grid" w:uiPriority="39"/>
-    <w:lsdException w:name="Table Theme" w:semiHidden="1" w:unhideWhenUsed="1"/>
-    <w:lsdException w:name="Placeholder Text" w:semiHidden="1"/>
-    <w:lsdException w:name="No Spacing" w:uiPriority="1" w:qFormat="1"/>
-    <w:lsdException w:name="Light Shading" w:uiPriority="60"/>
-    <w:lsdException w:name="Light List" w:uiPriority="61"/>
-    <w:lsdException w:name="Light Grid" w:uiPriority="62"/>
-    <w:lsdException w:name="Medium Shading 1" w:uiPriority="63"/>
-    <w:lsdException w:name="Medium Shading 2" w:uiPriority="64"/>
-    <w:lsdException w:name="Medium List 1" w:uiPriority="65"/>
-    <w:lsdException w:name="Medium List 2" w:uiPriority="66"/>
-    <w:lsdException w:name="Medium Grid 1" w:uiPriority="67"/>
-    <w:lsdException w:name="Medium Grid 2" w:uiPriority="68"/>
-    <w:lsdException w:name="Medium Grid 3" w:uiPriority="69"/>
-    <w:lsdException w:name="Dark List" w:uiPriority="70"/>
-    <w:lsdException w:name="Colorful Shading" w:uiPriority="71"/>
-    <w:lsdException w:name="Colorful List" w:uiPriority="72"/>
-    <w:lsdException w:name="Colorful Grid" w:uiPriority="73"/>
-    <w:lsdException w:name="Light Shading Accent 1" w:uiPriority="60"/>
-    <w:lsdException w:name="Light List Accent 1" w:uiPriority="61"/>
-    <w:lsdException w:name="Light Grid Accent 1" w:uiPriority="62"/>
-    <w:lsdException w:name="Medium Shading 1 Accent 1" w:uiPriority="63"/>
-    <w:lsdException w:name="Medium Shading 2 Accent 1" w:uiPriority="64"/>
-    <w:lsdException w:name="Medium List 1 Accent 1" w:uiPriority="65"/>
-    <w:lsdException w:name="Revision" w:semiHidden="1"/>
-    <w:lsdException w:name="List Paragraph" w:uiPriority="34" w:qFormat="1"/>
-    <w:lsdException w:name="Quote" w:uiPriority="29" w:qFormat="1"/>
-    <w:lsdException w:name="Intense Quote" w:uiPriority="30" w:qFormat="1"/>
-    <w:lsdException w:name="Medium List 2 Accent 1" w:uiPriority="66"/>
-    <w:lsdException w:name="Medium Grid 1 Accent 1" w:uiPriority="67"/>
-    <w:lsdException w:name="Medium Grid 2 Accent 1" w:uiPriority="68"/>
-    <w:lsdException w:name="Medium Grid 3 Accent 1" w:uiPriority="69"/>
-    <w:lsdException w:name="Dark List Accent 1" w:uiPriority="70"/>
-    <w:lsdException w:name="Colorful Shading Accent 1" w:uiPriority="71"/>
-    <w:lsdException w:name="Colorful List Accent 1" w:uiPriority="72"/>
-    <w:lsdException w:name="Colorful Grid Accent 1" w:uiPriority="73"/>
-    <w:lsdException w:name="Light Shading Accent 2" w:uiPriority="60"/>
-    <w:lsdException w:name="Light List Accent 2" w:uiPriority="61"/>
-    <w:lsdException w:name="Light Grid Accent 2" w:uiPriority="62"/>
-    <w:lsdException w:name="Medium Shading 1 Accent 2" w:uiPriority="63"/>
-    <w:lsdException w:name="Medium Shading 2 Accent 2" w:uiPriority="64"/>
-    <w:lsdException w:name="Medium List 1 Accent 2" w:uiPriority="65"/>
-    <w:lsdException w:name="Medium List 2 Accent 2" w:uiPriority="66"/>
-    <w:lsdException w:name="Medium Grid 1 Accent 2" w:uiPriority="67"/>
-    <w:lsdException w:name="Medium Grid 2 Accent 2" w:uiPriority="68"/>
-    <w:lsdException w:name="Medium Grid 3 Accent 2" w:uiPriority="69"/>
-    <w:lsdException w:name="Dark List Accent 2" w:uiPriority="70"/>
-    <w:lsdException w:name="Colorful Shading Accent 2" w:uiPriority="71"/>
-    <w:lsdException w:name="Colorful List Accent 2" w:uiPriority="72"/>
-    <w:lsdException w:name="Colorful Grid Accent 2" w:uiPriority="73"/>
-    <w:lsdException w:name="Light Shading Accent 3" w:uiPriority="60"/>
-    <w:lsdException w:name="Light List Accent 3" w:uiPriority="61"/>
-    <w:lsdException w:name="Light Grid Accent 3" w:uiPriority="62"/>
-    <w:lsdException w:name="Medium Shading 1 Accent 3" w:uiPriority="63"/>
-    <w:lsdException w:name="Medium Shading 2 Accent 3" w:uiPriority="64"/>
-    <w:lsdException w:name="Medium List 1 Accent 3" w:uiPriority="65"/>
-    <w:lsdException w:name="Medium List 2 Accent 3" w:uiPriority="66"/>
-    <w:lsdException w:name="Medium Grid 1 Accent 3" w:uiPriority="67"/>
-    <w:lsdException w:name="Medium Grid 2 Accent 3" w:uiPriority="68"/>
-    <w:lsdException w:name="Medium Grid 3 Accent 3" w:uiPriority="69"/>
-    <w:lsdException w:name="Dark List Accent 3" w:uiPriority="70"/>
-    <w:lsdException w:name="Colorful Shading Accent 3" w:uiPriority="71"/>
-    <w:lsdException w:name="Colorful List Accent 3" w:uiPriority="72"/>
-    <w:lsdException w:name="Colorful Grid Accent 3" w:uiPriority="73"/>
-    <w:lsdException w:name="Light Shading Accent 4" w:uiPriority="60"/>
-    <w:lsdException w:name="Light List Accent 4" w:uiPriority="61"/>
-    <w:lsdException w:name="Light Grid Accent 4" w:uiPriority="62"/>
-    <w:lsdException w:name="Medium Shading 1 Accent 4" w:uiPriority="63"/>
-    <w:lsdException w:name="Medium Shading 2 Accent 4" w:uiPriority="64"/>
-    <w:lsdException w:name="Medium List 1 Accent 4" w:uiPriority="65"/>
-    <w:lsdException w:name="Medium List 2 Accent 4" w:uiPriority="66"/>
-    <w:lsdException w:name="Medium Grid 1 Accent 4" w:uiPriority="67"/>
-    <w:lsdException w:name="Medium Grid 2 Accent 4" w:uiPriority="68"/>
-    <w:lsdException w:name="Medium Grid 3 Accent 4" w:uiPriority="69"/>
-    <w:lsdException w:name="Dark List Accent 4" w:uiPriority="70"/>
-    <w:lsdException w:name="Colorful Shading Accent 4" w:uiPriority="71"/>
-    <w:lsdException w:name="Colorful List Accent 4" w:uiPriority="72"/>
-    <w:lsdException w:name="Colorful Grid Accent 4" w:uiPriority="73"/>
-    <w:lsdException w:name="Light Shading Accent 5" w:uiPriority="60"/>
-    <w:lsdException w:name="Light List Accent 5" w:uiPriority="61"/>
-    <w:lsdException w:name="Light Grid Accent 5" w:uiPriority="62"/>
-    <w:lsdException w:name="Medium Shading 1 Accent 5" w:uiPriority="63"/>
-    <w:lsdException w:name="Medium Shading 2 Accent 5" w:uiPriority="64"/>
-    <w:lsdException w:name="Medium List 1 Accent 5" w:uiPriority="65"/>
-    <w:lsdException w:name="Medium List 2 Accent 5" w:uiPriority="66"/>
-    <w:lsdException w:name="Medium Grid 1 Accent 5" w:uiPriority="67"/>
-    <w:lsdException w:name="Medium Grid 2 Accent 5" w:uiPriority="68"/>
-    <w:lsdException w:name="Medium Grid 3 Accent 5" w:uiPriority="69"/>
-    <w:lsdException w:name="Dark List Accent 5" w:uiPriority="70"/>
-    <w:lsdException w:name="Colorful Shading Accent 5" w:uiPriority="71"/>
-    <w:lsdException w:name="Colorful List Accent 5" w:uiPriority="72"/>
-    <w:lsdException w:name="Colorful Grid Accent 5" w:uiPriority="73"/>
-    <w:lsdException w:name="Light Shading Accent 6" w:uiPriority="60"/>
-    <w:lsdException w:name="Light List Accent 6" w:uiPriority="61"/>
-    <w:lsdException w:name="Light Grid Accent 6" w:uiPriority="62"/>
-    <w:lsdException w:name="Medium Shading 1 Accent 6" w:uiPriority="63"/>
-    <w:lsdException w:name="Medium Shading 2 Accent 6" w:uiPriority="64"/>
-    <w:lsdException w:name="Medium List 1 Accent 6" w:uiPriority="65"/>
-    <w:lsdException w:name="Medium List 2 Accent 6" w:uiPriority="66"/>
-    <w:lsdException w:name="Medium Grid 1 Accent 6" w:uiPriority="67"/>
-    <w:lsdException w:name="Medium Grid 2 Accent 6" w:uiPriority="68"/>
-    <w:lsdException w:name="Medium Grid 3 Accent 6" w:uiPriority="69"/>
-    <w:lsdException w:name="Dark List Accent 6" w:uiPriority="70"/>
-    <w:lsdException w:name="Colorful Shading Accent 6" w:uiPriority="71"/>
-    <w:lsdException w:name="Colorful List Accent 6" w:uiPriority="72"/>
-    <w:lsdException w:name="Colorful Grid Accent 6" w:uiPriority="73"/>
-    <w:lsdException w:name="Subtle Emphasis" w:uiPriority="19" w:qFormat="1"/>
-    <w:lsdException w:name="Intense Emphasis" w:uiPriority="21" w:qFormat="1"/>
-    <w:lsdException w:name="Subtle Reference" w:uiPriority="31" w:qFormat="1"/>
-    <w:lsdException w:name="Intense Reference" w:uiPriority="32" w:qFormat="1"/>
-    <w:lsdException w:name="Book Title" w:uiPriority="33" w:qFormat="1"/>
-    <w:lsdException w:name="Bibliography" w:semiHidden="1" w:uiPriority="37" w:unhideWhenUsed="1"/>
-    <w:lsdException w:name="TOC Heading" w:semiHidden="1" w:uiPriority="39" w:unhideWhenUsed="1" w:qFormat="1"/>
-    <w:lsdException w:name="Plain Table 1" w:uiPriority="41"/>
-    <w:lsdException w:name="Plain Table 2" w:uiPriority="42"/>
-    <w:lsdException w:name="Plain Table 3" w:uiPriority="43"/>
-    <w:lsdException w:name="Plain Table 4" w:uiPriority="44"/>
-    <w:lsdException w:name="Plain Table 5" w:uiPriority="45"/>
-    <w:lsdException w:name="Grid Table Light" w:uiPriority="40"/>
-    <w:lsdException w:name="Grid Table 1 Light" w:uiPriority="46"/>
-    <w:lsdException w:name="Grid Table 2" w:uiPriority="47"/>
-    <w:lsdException w:name="Grid Table 3" w:uiPriority="48"/>
-    <w:lsdException w:name="Grid Table 4" w:uiPriority="49"/>
-    <w:lsdException w:name="Grid Table 5 Dark" w:uiPriority="50"/>
-    <w:lsdException w:name="Grid Table 6 Colorful" w:uiPriority="51"/>
-    <w:lsdException w:name="Grid Table 7 Colorful" w:uiPriority="52"/>
-    <w:lsdException w:name="Grid Table 1 Light Accent 1" w:uiPriority="46"/>
-    <w:lsdException w:name="Grid Table 2 Accent 1" w:uiPriority="47"/>
-    <w:lsdException w:name="Grid Table 3 Accent 1" w:uiPriority="48"/>
-    <w:lsdException w:name="Grid Table 4 Accent 1" w:uiPriority="49"/>
-    <w:lsdException w:name="Grid Table 5 Dark Accent 1" w:uiPriority="50"/>
-    <w:lsdException w:name="Grid Table 6 Colorful Accent 1" w:uiPriority="51"/>
-    <w:lsdException w:name="Grid Table 7 Colorful Accent 1" w:uiPriority="52"/>
-    <w:lsdException w:name="Grid Table 1 Light Accent 2" w:uiPriority="46"/>
-    <w:lsdException w:name="Grid Table 2 Accent 2" w:uiPriority="47"/>
-    <w:lsdException w:name="Grid Table 3 Accent 2" w:uiPriority="48"/>
-    <w:lsdException w:name="Grid Table 4 Accent 2" w:uiPriority="49"/>
-    <w:lsdException w:name="Grid Table 5 Dark Accent 2" w:uiPriority="50"/>
-    <w:lsdException w:name="Grid Table 6 Colorful Accent 2" w:uiPriority="51"/>
-    <w:lsdException w:name="Grid Table 7 Colorful Accent 2" w:uiPriority="52"/>
-    <w:lsdException w:name="Grid Table 1 Light Accent 3" w:uiPriority="46"/>
-    <w:lsdException w:name="Grid Table 2 Accent 3" w:uiPriority="47"/>
-    <w:lsdException w:name="Grid Table 3 Accent 3" w:uiPriority="48"/>
-    <w:lsdException w:name="Grid Table 4 Accent 3" w:uiPriority="49"/>
-    <w:lsdException w:name="Grid Table 5 Dark Accent 3" w:uiPriority="50"/>
-    <w:lsdException w:name="Grid Table 6 Colorful Accent 3" w:uiPriority="51"/>
-    <w:lsdException w:name="Grid Table 7 Colorful Accent 3" w:uiPriority="52"/>
-    <w:lsdException w:name="Grid Table 1 Light Accent 4" w:uiPriority="46"/>
-    <w:lsdException w:name="Grid Table 2 Accent 4" w:uiPriority="47"/>
-    <w:lsdException w:name="Grid Table 3 Accent 4" w:uiPriority="48"/>
-    <w:lsdException w:name="Grid Table 4 Accent 4" w:uiPriority="49"/>
-    <w:lsdException w:name="Grid Table 5 Dark Accent 4" w:uiPriority="50"/>
-    <w:lsdException w:name="Grid Table 6 Colorful Accent 4" w:uiPriority="51"/>
-    <w:lsdException w:name="Grid Table 7 Colorful Accent 4" w:uiPriority="52"/>
-    <w:lsdException w:name="Grid Table 1 Light Accent 5" w:uiPriority="46"/>
-    <w:lsdException w:name="Grid Table 2 Accent 5" w:uiPriority="47"/>
-    <w:lsdException w:name="Grid Table 3 Accent 5" w:uiPriority="48"/>
-    <w:lsdException w:name="Grid Table 4 Accent 5" w:uiPriority="49"/>
-    <w:lsdException w:name="Grid Table 5 Dark Accent 5" w:uiPriority="50"/>
-    <w:lsdException w:name="Grid Table 6 Colorful Accent 5" w:uiPriority="51"/>
-    <w:lsdException w:name="Grid Table 7 Colorful Accent 5" w:uiPriority="52"/>
-    <w:lsdException w:name="Grid Table 1 Light Accent 6" w:uiPriority="46"/>
-    <w:lsdException w:name="Grid Table 2 Accent 6" w:uiPriority="47"/>
-    <w:lsdException w:name="Grid Table 3 Accent 6" w:uiPriority="48"/>
-    <w:lsdException w:name="Grid Table 4 Accent 6" w:uiPriority="49"/>
-    <w:lsdException w:name="Grid Table 5 Dark Accent 6" w:uiPriority="50"/>
-    <w:lsdException w:name="Grid Table 6 Colorful Accent 6" w:uiPriority="51"/>
-    <w:lsdException w:name="Grid Table 7 Colorful Accent 6" w:uiPriority="52"/>
-    <w:lsdException w:name="List Table 1 Light" w:uiPriority="46"/>
-    <w:lsdException w:name="List Table 2" w:uiPriority="47"/>
-    <w:lsdException w:name="List Table 3" w:uiPriority="48"/>
-    <w:lsdException w:name="List Table 4" w:uiPriority="49"/>
-    <w:lsdException w:name="List Table 5 Dark" w:uiPriority="50"/>
-    <w:lsdException w:name="List Table 6 Colorful" w:uiPriority="51"/>
-    <w:lsdException w:name="List Table 7 Colorful" w:uiPriority="52"/>
-    <w:lsdException w:name="List Table 1 Light Accent 1" w:uiPriority="46"/>
-    <w:lsdException w:name="List Table 2 Accent 1" w:uiPriority="47"/>
-    <w:lsdException w:name="List Table 3 Accent 1" w:uiPriority="48"/>
-    <w:lsdException w:name="List Table 4 Accent 1" w:uiPriority="49"/>
-    <w:lsdException w:name="List Table 5 Dark Accent 1" w:uiPriority="50"/>
-    <w:lsdException w:name="List Table 6 Colorful Accent 1" w:uiPriority="51"/>
-    <w:lsdException w:name="List Table 7 Colorful Accent 1" w:uiPriority="52"/>
-    <w:lsdException w:name="List Table 1 Light Accent 2" w:uiPriority="46"/>
-    <w:lsdException w:name="List Table 2 Accent 2" w:uiPriority="47"/>
-    <w:lsdException w:name="List Table 3 Accent 2" w:uiPriority="48"/>
-    <w:lsdException w:name="List Table 4 Accent 2" w:uiPriority="49"/>
-    <w:lsdException w:name="List Table 5 Dark Accent 2" w:uiPriority="50"/>
-    <w:lsdException w:name="List Table 6 Colorful Accent 2" w:uiPriority="51"/>
-    <w:lsdException w:name="List Table 7 Colorful Accent 2" w:uiPriority="52"/>
-    <w:lsdException w:name="List Table 1 Light Accent 3" w:uiPriority="46"/>
-    <w:lsdException w:name="List Table 2 Accent 3" w:uiPriority="47"/>
-    <w:lsdException w:name="List Table 3 Accent 3" w:uiPriority="48"/>
-    <w:lsdException w:name="List Table 4 Accent 3" w:uiPriority="49"/>
-    <w:lsdException w:name="List Table 5 Dark Accent 3" w:uiPriority="50"/>
-    <w:lsdException w:name="List Table 6 Colorful Accent 3" w:uiPriority="51"/>
-    <w:lsdException w:name="List Table 7 Colorful Accent 3" w:uiPriority="52"/>
-    <w:lsdException w:name="List Table 1 Light Accent 4" w:uiPriority="46"/>
-    <w:lsdException w:name="List Table 2 Accent 4" w:uiPriority="47"/>
-    <w:lsdException w:name="List Table 3 Accent 4" w:uiPriority="48"/>
-    <w:lsdException w:name="List Table 4 Accent 4" w:uiPriority="49"/>
-    <w:lsdException w:name="List Table 5 Dark Accent 4" w:uiPriority="50"/>
-    <w:lsdException w:name="List Table 6 Colorful Accent 4" w:uiPriority="51"/>
-    <w:lsdException w:name="List Table 7 Colorful Accent 4" w:uiPriority="52"/>
-    <w:lsdException w:name="List Table 1 Light Accent 5" w:uiPriority="46"/>
-    <w:lsdException w:name="List Table 2 Accent 5" w:uiPriority="47"/>
-    <w:lsdException w:name="List Table 3 Accent 5" w:uiPriority="48"/>
-    <w:lsdException w:name="List Table 4 Accent 5" w:uiPriority="49"/>
-    <w:lsdException w:name="List Table 5 Dark Accent 5" w:uiPriority="50"/>
-    <w:lsdException w:name="List Table 6 Colorful Accent 5" w:uiPriority="51"/>
-    <w:lsdException w:name="List Table 7 Colorful Accent 5" w:uiPriority="52"/>
-    <w:lsdException w:name="List Table 1 Light Accent 6" w:uiPriority="46"/>
-    <w:lsdException w:name="List Table 2 Accent 6" w:uiPriority="47"/>
-    <w:lsdException w:name="List Table 3 Accent 6" w:uiPriority="48"/>
-    <w:lsdException w:name="List Table 4 Accent 6" w:uiPriority="49"/>
-    <w:lsdException w:name="List Table 5 Dark Accent 6" w:uiPriority="50"/>
-    <w:lsdException w:name="List Table 6 Colorful Accent 6" w:uiPriority="51"/>
-    <w:lsdException w:name="List Table 7 Colorful Accent 6" w:uiPriority="52"/>
-    <w:lsdException w:name="Mention" w:semiHidden="1" w:unhideWhenUsed="1"/>
-    <w:lsdException w:name="Smart Hyperlink" w:semiHidden="1" w:unhideWhenUsed="1"/>
-    <w:lsdException w:name="Hashtag" w:semiHidden="1" w:unhideWhenUsed="1"/>
-  </w:latentStyles>
-  <w:style w:type="paragraph" w:default="1" w:styleId="Normal">
-    <w:name w:val="Normal"/>
-    <w:qFormat/>
-  </w:style>
-  <w:style w:type="character" w:default="1" w:styleId="DefaultParagraphFont">
-    <w:name w:val="Default Paragraph Font"/>
-    <w:uiPriority w:val="1"/>
-    <w:semiHidden/>
-    <w:unhideWhenUsed/>
-  </w:style>
-  <w:style w:type="table" w:default="1" w:styleId="TableNormal">
-    <w:name w:val="Normal Table"/>
-    <w:uiPriority w:val="99"/>
-    <w:semiHidden/>
-    <w:unhideWhenUsed/>
-    <w:tblPr>
-      <w:tblInd w:w="0" w:type="dxa"/>
-      <w:tblCellMar>
-        <w:top w:w="0" w:type="dxa"/>
-        <w:left w:w="108" w:type="dxa"/>
-        <w:bottom w:w="0" w:type="dxa"/>
-        <w:right w:w="108" w:type="dxa"/>
-      </w:tblCellMar>
-    </w:tblPr>
-  </w:style>
-  <w:style w:type="numbering" w:default="1" w:styleId="NoList">
-    <w:name w:val="No List"/>
-    <w:uiPriority w:val="99"/>
-    <w:semiHidden/>
-    <w:unhideWhenUsed/>
-  </w:style>
-  <w:style w:type="character" w:styleId="PlaceholderText">
-    <w:name w:val="Placeholder Text"/>
-    <w:basedOn w:val="DefaultParagraphFont"/>
-    <w:uiPriority w:val="99"/>
-    <w:semiHidden/>
-    <w:rsid w:val="00E002C2"/>
-    <w:rPr>
-      <w:color w:val="808080"/>
-    </w:rPr>
-  </w:style>
-</w:styles>
-</file>
-
-<file path=word/glossary/webSettings.xml><?xml version="1.0" encoding="utf-8"?>
-<w:webSettings xmlns:mc="http://schemas.openxmlformats.org/markup-compatibility/2006" xmlns:r="http://schemas.openxmlformats.org/officeDocument/2006/relationships" xmlns:w="http://schemas.openxmlformats.org/wordprocessingml/2006/main" xmlns:w14="http://schemas.microsoft.com/office/word/2010/wordml" xmlns:w15="http://schemas.microsoft.com/office/word/2012/wordml" xmlns:w16se="http://schemas.microsoft.com/office/word/2015/wordml/symex" mc:Ignorable="w14 w15 w16se">
-  <w:optimizeForBrowser/>
-  <w:allowPNG/>
-</w:webSettings>
-</file>
-
 <file path=word/theme/theme1.xml><?xml version="1.0" encoding="utf-8"?>
 <a:theme xmlns:a="http://schemas.openxmlformats.org/drawingml/2006/main" name="Office Theme">
   <a:themeElements>

</xml_diff>